<commit_message>
add day 9 and 10
</commit_message>
<xml_diff>
--- a/Javascript/Day5/Day5tasks.docx
+++ b/Javascript/Day5/Day5tasks.docx
@@ -103,13 +103,51 @@
       </w:r>
     </w:p>
     <w:p>
-      <w:r>
-        <w:t xml:space="preserve">Day 5 Tasks </w:t>
+      <w:pPr>
+        <w:spacing w:before="100" w:beforeAutospacing="1" w:after="100" w:afterAutospacing="1" w:line="240" w:lineRule="auto"/>
+        <w:rPr>
+          <w:rFonts w:ascii="Segoe UI" w:eastAsia="Times New Roman" w:hAnsi="Segoe UI" w:cs="Segoe UI"/>
+          <w:kern w:val="0"/>
+          <w:sz w:val="21"/>
+          <w:szCs w:val="21"/>
+          <w:lang w:eastAsia="en-IN"/>
+          <w14:ligatures w14:val="none"/>
+        </w:rPr>
+      </w:pPr>
+      <w:r>
+        <w:rPr>
+          <w:rFonts w:ascii="Segoe UI" w:eastAsia="Times New Roman" w:hAnsi="Segoe UI" w:cs="Segoe UI"/>
+          <w:kern w:val="0"/>
+          <w:sz w:val="21"/>
+          <w:szCs w:val="21"/>
+          <w:lang w:eastAsia="en-IN"/>
+          <w14:ligatures w14:val="none"/>
+        </w:rPr>
+        <w:t xml:space="preserve">Day 6 Tasks </w:t>
       </w:r>
     </w:p>
     <w:p>
-      <w:r>
-        <w:t xml:space="preserve">JS53. Create a function that prints "Hello, World!". </w:t>
+      <w:pPr>
+        <w:spacing w:before="100" w:beforeAutospacing="1" w:after="100" w:afterAutospacing="1" w:line="240" w:lineRule="auto"/>
+        <w:rPr>
+          <w:rFonts w:ascii="Segoe UI" w:eastAsia="Times New Roman" w:hAnsi="Segoe UI" w:cs="Segoe UI"/>
+          <w:kern w:val="0"/>
+          <w:sz w:val="21"/>
+          <w:szCs w:val="21"/>
+          <w:lang w:eastAsia="en-IN"/>
+          <w14:ligatures w14:val="none"/>
+        </w:rPr>
+      </w:pPr>
+      <w:r>
+        <w:rPr>
+          <w:rFonts w:ascii="Segoe UI" w:eastAsia="Times New Roman" w:hAnsi="Segoe UI" w:cs="Segoe UI"/>
+          <w:kern w:val="0"/>
+          <w:sz w:val="21"/>
+          <w:szCs w:val="21"/>
+          <w:lang w:eastAsia="en-IN"/>
+          <w14:ligatures w14:val="none"/>
+        </w:rPr>
+        <w:t xml:space="preserve">JS66. Create an array of 5 student names. </w:t>
       </w:r>
     </w:p>
     <w:p>
@@ -157,7 +195,7 @@
           <w:lang w:eastAsia="en-IN"/>
           <w14:ligatures w14:val="none"/>
         </w:rPr>
-        <w:t>01</w:t>
+        <w:t>02</w:t>
       </w:r>
       <w:r>
         <w:rPr>
@@ -236,7 +274,7 @@
           <w:lang w:eastAsia="en-IN"/>
           <w14:ligatures w14:val="none"/>
         </w:rPr>
-        <w:t>02</w:t>
+        <w:t>03</w:t>
       </w:r>
       <w:r>
         <w:rPr>
@@ -270,12 +308,6 @@
           <w14:ligatures w14:val="none"/>
         </w:rPr>
         <w:t>-2025</w:t>
-      </w:r>
-    </w:p>
-    <w:p/>
-    <w:p>
-      <w:r>
-        <w:t>JS54. Write a function that takes a number and returns its cube.</w:t>
       </w:r>
     </w:p>
     <w:p>
@@ -293,155 +325,37 @@
       <w:r>
         <w:rPr>
           <w:rFonts w:ascii="Segoe UI" w:eastAsia="Times New Roman" w:hAnsi="Segoe UI" w:cs="Segoe UI"/>
-          <w:b/>
-          <w:bCs/>
-          <w:kern w:val="0"/>
-          <w:sz w:val="21"/>
-          <w:szCs w:val="21"/>
-          <w:lang w:eastAsia="en-IN"/>
-          <w14:ligatures w14:val="none"/>
-        </w:rPr>
-        <w:t>Task Given Date:</w:t>
-      </w:r>
-      <w:r>
-        <w:rPr>
-          <w:rFonts w:ascii="Segoe UI" w:eastAsia="Times New Roman" w:hAnsi="Segoe UI" w:cs="Segoe UI"/>
-          <w:kern w:val="0"/>
-          <w:sz w:val="21"/>
-          <w:szCs w:val="21"/>
-          <w:lang w:eastAsia="en-IN"/>
-          <w14:ligatures w14:val="none"/>
-        </w:rPr>
-        <w:t> </w:t>
-      </w:r>
-      <w:r>
-        <w:rPr>
-          <w:rFonts w:ascii="Segoe UI" w:eastAsia="Times New Roman" w:hAnsi="Segoe UI" w:cs="Segoe UI"/>
-          <w:kern w:val="0"/>
-          <w:sz w:val="21"/>
-          <w:szCs w:val="21"/>
-          <w:lang w:eastAsia="en-IN"/>
-          <w14:ligatures w14:val="none"/>
-        </w:rPr>
-        <w:t>01</w:t>
-      </w:r>
-      <w:r>
-        <w:rPr>
-          <w:rFonts w:ascii="Segoe UI" w:eastAsia="Times New Roman" w:hAnsi="Segoe UI" w:cs="Segoe UI"/>
-          <w:kern w:val="0"/>
-          <w:sz w:val="21"/>
-          <w:szCs w:val="21"/>
-          <w:lang w:eastAsia="en-IN"/>
-          <w14:ligatures w14:val="none"/>
-        </w:rPr>
-        <w:t>-0</w:t>
-      </w:r>
-      <w:r>
-        <w:rPr>
-          <w:rFonts w:ascii="Segoe UI" w:eastAsia="Times New Roman" w:hAnsi="Segoe UI" w:cs="Segoe UI"/>
-          <w:kern w:val="0"/>
-          <w:sz w:val="21"/>
-          <w:szCs w:val="21"/>
-          <w:lang w:eastAsia="en-IN"/>
-          <w14:ligatures w14:val="none"/>
-        </w:rPr>
-        <w:t>4</w:t>
-      </w:r>
-      <w:r>
-        <w:rPr>
-          <w:rFonts w:ascii="Segoe UI" w:eastAsia="Times New Roman" w:hAnsi="Segoe UI" w:cs="Segoe UI"/>
-          <w:kern w:val="0"/>
-          <w:sz w:val="21"/>
-          <w:szCs w:val="21"/>
-          <w:lang w:eastAsia="en-IN"/>
-          <w14:ligatures w14:val="none"/>
-        </w:rPr>
-        <w:t>-2025</w:t>
-      </w:r>
-      <w:r>
-        <w:rPr>
-          <w:rFonts w:ascii="Segoe UI" w:eastAsia="Times New Roman" w:hAnsi="Segoe UI" w:cs="Segoe UI"/>
-          <w:kern w:val="0"/>
-          <w:sz w:val="21"/>
-          <w:szCs w:val="21"/>
-          <w:lang w:eastAsia="en-IN"/>
-          <w14:ligatures w14:val="none"/>
-        </w:rPr>
-        <w:br/>
-      </w:r>
-      <w:r>
-        <w:rPr>
-          <w:rFonts w:ascii="Segoe UI" w:eastAsia="Times New Roman" w:hAnsi="Segoe UI" w:cs="Segoe UI"/>
-          <w:b/>
-          <w:bCs/>
-          <w:kern w:val="0"/>
-          <w:sz w:val="21"/>
-          <w:szCs w:val="21"/>
-          <w:lang w:eastAsia="en-IN"/>
-          <w14:ligatures w14:val="none"/>
-        </w:rPr>
-        <w:t>Task Submission Date:</w:t>
-      </w:r>
-      <w:r>
-        <w:rPr>
-          <w:rFonts w:ascii="Segoe UI" w:eastAsia="Times New Roman" w:hAnsi="Segoe UI" w:cs="Segoe UI"/>
-          <w:kern w:val="0"/>
-          <w:sz w:val="21"/>
-          <w:szCs w:val="21"/>
-          <w:lang w:eastAsia="en-IN"/>
-          <w14:ligatures w14:val="none"/>
-        </w:rPr>
-        <w:t> </w:t>
-      </w:r>
-      <w:r>
-        <w:rPr>
-          <w:rFonts w:ascii="Segoe UI" w:eastAsia="Times New Roman" w:hAnsi="Segoe UI" w:cs="Segoe UI"/>
-          <w:kern w:val="0"/>
-          <w:sz w:val="21"/>
-          <w:szCs w:val="21"/>
-          <w:lang w:eastAsia="en-IN"/>
-          <w14:ligatures w14:val="none"/>
-        </w:rPr>
-        <w:t>02</w:t>
-      </w:r>
-      <w:r>
-        <w:rPr>
-          <w:rFonts w:ascii="Segoe UI" w:eastAsia="Times New Roman" w:hAnsi="Segoe UI" w:cs="Segoe UI"/>
-          <w:kern w:val="0"/>
-          <w:sz w:val="21"/>
-          <w:szCs w:val="21"/>
-          <w:lang w:eastAsia="en-IN"/>
-          <w14:ligatures w14:val="none"/>
-        </w:rPr>
-        <w:t>-0</w:t>
-      </w:r>
-      <w:r>
-        <w:rPr>
-          <w:rFonts w:ascii="Segoe UI" w:eastAsia="Times New Roman" w:hAnsi="Segoe UI" w:cs="Segoe UI"/>
-          <w:kern w:val="0"/>
-          <w:sz w:val="21"/>
-          <w:szCs w:val="21"/>
-          <w:lang w:eastAsia="en-IN"/>
-          <w14:ligatures w14:val="none"/>
-        </w:rPr>
-        <w:t>4</w:t>
-      </w:r>
-      <w:r>
-        <w:rPr>
-          <w:rFonts w:ascii="Segoe UI" w:eastAsia="Times New Roman" w:hAnsi="Segoe UI" w:cs="Segoe UI"/>
-          <w:kern w:val="0"/>
-          <w:sz w:val="21"/>
-          <w:szCs w:val="21"/>
-          <w:lang w:eastAsia="en-IN"/>
-          <w14:ligatures w14:val="none"/>
-        </w:rPr>
-        <w:t>-2025</w:t>
-      </w:r>
-    </w:p>
-    <w:p/>
-    <w:p>
-      <w:r>
-        <w:t xml:space="preserve"> JS55. Write a function to check if a number is even or odd.</w:t>
+          <w:kern w:val="0"/>
+          <w:sz w:val="21"/>
+          <w:szCs w:val="21"/>
+          <w:lang w:eastAsia="en-IN"/>
+          <w14:ligatures w14:val="none"/>
+        </w:rPr>
+        <w:t xml:space="preserve">JS67. Add a new student name to the array using </w:t>
+      </w:r>
+      <w:proofErr w:type="gramStart"/>
+      <w:r>
+        <w:rPr>
+          <w:rFonts w:ascii="Segoe UI" w:eastAsia="Times New Roman" w:hAnsi="Segoe UI" w:cs="Segoe UI"/>
+          <w:kern w:val="0"/>
+          <w:sz w:val="21"/>
+          <w:szCs w:val="21"/>
+          <w:lang w:eastAsia="en-IN"/>
+          <w14:ligatures w14:val="none"/>
+        </w:rPr>
+        <w:t>push(</w:t>
+      </w:r>
+      <w:proofErr w:type="gramEnd"/>
+      <w:r>
+        <w:rPr>
+          <w:rFonts w:ascii="Segoe UI" w:eastAsia="Times New Roman" w:hAnsi="Segoe UI" w:cs="Segoe UI"/>
+          <w:kern w:val="0"/>
+          <w:sz w:val="21"/>
+          <w:szCs w:val="21"/>
+          <w:lang w:eastAsia="en-IN"/>
+          <w14:ligatures w14:val="none"/>
+        </w:rPr>
+        <w:t xml:space="preserve">). </w:t>
       </w:r>
     </w:p>
     <w:p>
@@ -489,7 +403,7 @@
           <w:lang w:eastAsia="en-IN"/>
           <w14:ligatures w14:val="none"/>
         </w:rPr>
-        <w:t>01</w:t>
+        <w:t>02</w:t>
       </w:r>
       <w:r>
         <w:rPr>
@@ -568,7 +482,7 @@
           <w:lang w:eastAsia="en-IN"/>
           <w14:ligatures w14:val="none"/>
         </w:rPr>
-        <w:t>02</w:t>
+        <w:t>03</w:t>
       </w:r>
       <w:r>
         <w:rPr>
@@ -602,12 +516,6 @@
           <w14:ligatures w14:val="none"/>
         </w:rPr>
         <w:t>-2025</w:t>
-      </w:r>
-    </w:p>
-    <w:p/>
-    <w:p>
-      <w:r>
-        <w:t xml:space="preserve"> JS56. Write a function to find the factorial of a number.</w:t>
       </w:r>
     </w:p>
     <w:p>
@@ -625,155 +533,37 @@
       <w:r>
         <w:rPr>
           <w:rFonts w:ascii="Segoe UI" w:eastAsia="Times New Roman" w:hAnsi="Segoe UI" w:cs="Segoe UI"/>
-          <w:b/>
-          <w:bCs/>
-          <w:kern w:val="0"/>
-          <w:sz w:val="21"/>
-          <w:szCs w:val="21"/>
-          <w:lang w:eastAsia="en-IN"/>
-          <w14:ligatures w14:val="none"/>
-        </w:rPr>
-        <w:t>Task Given Date:</w:t>
-      </w:r>
-      <w:r>
-        <w:rPr>
-          <w:rFonts w:ascii="Segoe UI" w:eastAsia="Times New Roman" w:hAnsi="Segoe UI" w:cs="Segoe UI"/>
-          <w:kern w:val="0"/>
-          <w:sz w:val="21"/>
-          <w:szCs w:val="21"/>
-          <w:lang w:eastAsia="en-IN"/>
-          <w14:ligatures w14:val="none"/>
-        </w:rPr>
-        <w:t> </w:t>
-      </w:r>
-      <w:r>
-        <w:rPr>
-          <w:rFonts w:ascii="Segoe UI" w:eastAsia="Times New Roman" w:hAnsi="Segoe UI" w:cs="Segoe UI"/>
-          <w:kern w:val="0"/>
-          <w:sz w:val="21"/>
-          <w:szCs w:val="21"/>
-          <w:lang w:eastAsia="en-IN"/>
-          <w14:ligatures w14:val="none"/>
-        </w:rPr>
-        <w:t>01</w:t>
-      </w:r>
-      <w:r>
-        <w:rPr>
-          <w:rFonts w:ascii="Segoe UI" w:eastAsia="Times New Roman" w:hAnsi="Segoe UI" w:cs="Segoe UI"/>
-          <w:kern w:val="0"/>
-          <w:sz w:val="21"/>
-          <w:szCs w:val="21"/>
-          <w:lang w:eastAsia="en-IN"/>
-          <w14:ligatures w14:val="none"/>
-        </w:rPr>
-        <w:t>-0</w:t>
-      </w:r>
-      <w:r>
-        <w:rPr>
-          <w:rFonts w:ascii="Segoe UI" w:eastAsia="Times New Roman" w:hAnsi="Segoe UI" w:cs="Segoe UI"/>
-          <w:kern w:val="0"/>
-          <w:sz w:val="21"/>
-          <w:szCs w:val="21"/>
-          <w:lang w:eastAsia="en-IN"/>
-          <w14:ligatures w14:val="none"/>
-        </w:rPr>
-        <w:t>4</w:t>
-      </w:r>
-      <w:r>
-        <w:rPr>
-          <w:rFonts w:ascii="Segoe UI" w:eastAsia="Times New Roman" w:hAnsi="Segoe UI" w:cs="Segoe UI"/>
-          <w:kern w:val="0"/>
-          <w:sz w:val="21"/>
-          <w:szCs w:val="21"/>
-          <w:lang w:eastAsia="en-IN"/>
-          <w14:ligatures w14:val="none"/>
-        </w:rPr>
-        <w:t>-2025</w:t>
-      </w:r>
-      <w:r>
-        <w:rPr>
-          <w:rFonts w:ascii="Segoe UI" w:eastAsia="Times New Roman" w:hAnsi="Segoe UI" w:cs="Segoe UI"/>
-          <w:kern w:val="0"/>
-          <w:sz w:val="21"/>
-          <w:szCs w:val="21"/>
-          <w:lang w:eastAsia="en-IN"/>
-          <w14:ligatures w14:val="none"/>
-        </w:rPr>
-        <w:br/>
-      </w:r>
-      <w:r>
-        <w:rPr>
-          <w:rFonts w:ascii="Segoe UI" w:eastAsia="Times New Roman" w:hAnsi="Segoe UI" w:cs="Segoe UI"/>
-          <w:b/>
-          <w:bCs/>
-          <w:kern w:val="0"/>
-          <w:sz w:val="21"/>
-          <w:szCs w:val="21"/>
-          <w:lang w:eastAsia="en-IN"/>
-          <w14:ligatures w14:val="none"/>
-        </w:rPr>
-        <w:t>Task Submission Date:</w:t>
-      </w:r>
-      <w:r>
-        <w:rPr>
-          <w:rFonts w:ascii="Segoe UI" w:eastAsia="Times New Roman" w:hAnsi="Segoe UI" w:cs="Segoe UI"/>
-          <w:kern w:val="0"/>
-          <w:sz w:val="21"/>
-          <w:szCs w:val="21"/>
-          <w:lang w:eastAsia="en-IN"/>
-          <w14:ligatures w14:val="none"/>
-        </w:rPr>
-        <w:t> </w:t>
-      </w:r>
-      <w:r>
-        <w:rPr>
-          <w:rFonts w:ascii="Segoe UI" w:eastAsia="Times New Roman" w:hAnsi="Segoe UI" w:cs="Segoe UI"/>
-          <w:kern w:val="0"/>
-          <w:sz w:val="21"/>
-          <w:szCs w:val="21"/>
-          <w:lang w:eastAsia="en-IN"/>
-          <w14:ligatures w14:val="none"/>
-        </w:rPr>
-        <w:t>02</w:t>
-      </w:r>
-      <w:r>
-        <w:rPr>
-          <w:rFonts w:ascii="Segoe UI" w:eastAsia="Times New Roman" w:hAnsi="Segoe UI" w:cs="Segoe UI"/>
-          <w:kern w:val="0"/>
-          <w:sz w:val="21"/>
-          <w:szCs w:val="21"/>
-          <w:lang w:eastAsia="en-IN"/>
-          <w14:ligatures w14:val="none"/>
-        </w:rPr>
-        <w:t>-0</w:t>
-      </w:r>
-      <w:r>
-        <w:rPr>
-          <w:rFonts w:ascii="Segoe UI" w:eastAsia="Times New Roman" w:hAnsi="Segoe UI" w:cs="Segoe UI"/>
-          <w:kern w:val="0"/>
-          <w:sz w:val="21"/>
-          <w:szCs w:val="21"/>
-          <w:lang w:eastAsia="en-IN"/>
-          <w14:ligatures w14:val="none"/>
-        </w:rPr>
-        <w:t>4</w:t>
-      </w:r>
-      <w:r>
-        <w:rPr>
-          <w:rFonts w:ascii="Segoe UI" w:eastAsia="Times New Roman" w:hAnsi="Segoe UI" w:cs="Segoe UI"/>
-          <w:kern w:val="0"/>
-          <w:sz w:val="21"/>
-          <w:szCs w:val="21"/>
-          <w:lang w:eastAsia="en-IN"/>
-          <w14:ligatures w14:val="none"/>
-        </w:rPr>
-        <w:t>-2025</w:t>
-      </w:r>
-    </w:p>
-    <w:p/>
-    <w:p>
-      <w:r>
-        <w:t xml:space="preserve"> JS57. Create a function to return the sum of two numbers. </w:t>
+          <w:kern w:val="0"/>
+          <w:sz w:val="21"/>
+          <w:szCs w:val="21"/>
+          <w:lang w:eastAsia="en-IN"/>
+          <w14:ligatures w14:val="none"/>
+        </w:rPr>
+        <w:t xml:space="preserve">JS68. Remove the last student using </w:t>
+      </w:r>
+      <w:proofErr w:type="gramStart"/>
+      <w:r>
+        <w:rPr>
+          <w:rFonts w:ascii="Segoe UI" w:eastAsia="Times New Roman" w:hAnsi="Segoe UI" w:cs="Segoe UI"/>
+          <w:kern w:val="0"/>
+          <w:sz w:val="21"/>
+          <w:szCs w:val="21"/>
+          <w:lang w:eastAsia="en-IN"/>
+          <w14:ligatures w14:val="none"/>
+        </w:rPr>
+        <w:t>pop(</w:t>
+      </w:r>
+      <w:proofErr w:type="gramEnd"/>
+      <w:r>
+        <w:rPr>
+          <w:rFonts w:ascii="Segoe UI" w:eastAsia="Times New Roman" w:hAnsi="Segoe UI" w:cs="Segoe UI"/>
+          <w:kern w:val="0"/>
+          <w:sz w:val="21"/>
+          <w:szCs w:val="21"/>
+          <w:lang w:eastAsia="en-IN"/>
+          <w14:ligatures w14:val="none"/>
+        </w:rPr>
+        <w:t xml:space="preserve">). </w:t>
       </w:r>
     </w:p>
     <w:p>
@@ -821,7 +611,7 @@
           <w:lang w:eastAsia="en-IN"/>
           <w14:ligatures w14:val="none"/>
         </w:rPr>
-        <w:t>01</w:t>
+        <w:t>02</w:t>
       </w:r>
       <w:r>
         <w:rPr>
@@ -900,7 +690,7 @@
           <w:lang w:eastAsia="en-IN"/>
           <w14:ligatures w14:val="none"/>
         </w:rPr>
-        <w:t>02</w:t>
+        <w:t>03</w:t>
       </w:r>
       <w:r>
         <w:rPr>
@@ -934,12 +724,6 @@
           <w14:ligatures w14:val="none"/>
         </w:rPr>
         <w:t>-2025</w:t>
-      </w:r>
-    </w:p>
-    <w:p/>
-    <w:p>
-      <w:r>
-        <w:t xml:space="preserve">JS58. Write a function that returns the largest of three numbers. </w:t>
       </w:r>
     </w:p>
     <w:p>
@@ -957,155 +741,37 @@
       <w:r>
         <w:rPr>
           <w:rFonts w:ascii="Segoe UI" w:eastAsia="Times New Roman" w:hAnsi="Segoe UI" w:cs="Segoe UI"/>
-          <w:b/>
-          <w:bCs/>
-          <w:kern w:val="0"/>
-          <w:sz w:val="21"/>
-          <w:szCs w:val="21"/>
-          <w:lang w:eastAsia="en-IN"/>
-          <w14:ligatures w14:val="none"/>
-        </w:rPr>
-        <w:t>Task Given Date:</w:t>
-      </w:r>
-      <w:r>
-        <w:rPr>
-          <w:rFonts w:ascii="Segoe UI" w:eastAsia="Times New Roman" w:hAnsi="Segoe UI" w:cs="Segoe UI"/>
-          <w:kern w:val="0"/>
-          <w:sz w:val="21"/>
-          <w:szCs w:val="21"/>
-          <w:lang w:eastAsia="en-IN"/>
-          <w14:ligatures w14:val="none"/>
-        </w:rPr>
-        <w:t> </w:t>
-      </w:r>
-      <w:r>
-        <w:rPr>
-          <w:rFonts w:ascii="Segoe UI" w:eastAsia="Times New Roman" w:hAnsi="Segoe UI" w:cs="Segoe UI"/>
-          <w:kern w:val="0"/>
-          <w:sz w:val="21"/>
-          <w:szCs w:val="21"/>
-          <w:lang w:eastAsia="en-IN"/>
-          <w14:ligatures w14:val="none"/>
-        </w:rPr>
-        <w:t>01</w:t>
-      </w:r>
-      <w:r>
-        <w:rPr>
-          <w:rFonts w:ascii="Segoe UI" w:eastAsia="Times New Roman" w:hAnsi="Segoe UI" w:cs="Segoe UI"/>
-          <w:kern w:val="0"/>
-          <w:sz w:val="21"/>
-          <w:szCs w:val="21"/>
-          <w:lang w:eastAsia="en-IN"/>
-          <w14:ligatures w14:val="none"/>
-        </w:rPr>
-        <w:t>-0</w:t>
-      </w:r>
-      <w:r>
-        <w:rPr>
-          <w:rFonts w:ascii="Segoe UI" w:eastAsia="Times New Roman" w:hAnsi="Segoe UI" w:cs="Segoe UI"/>
-          <w:kern w:val="0"/>
-          <w:sz w:val="21"/>
-          <w:szCs w:val="21"/>
-          <w:lang w:eastAsia="en-IN"/>
-          <w14:ligatures w14:val="none"/>
-        </w:rPr>
-        <w:t>4</w:t>
-      </w:r>
-      <w:r>
-        <w:rPr>
-          <w:rFonts w:ascii="Segoe UI" w:eastAsia="Times New Roman" w:hAnsi="Segoe UI" w:cs="Segoe UI"/>
-          <w:kern w:val="0"/>
-          <w:sz w:val="21"/>
-          <w:szCs w:val="21"/>
-          <w:lang w:eastAsia="en-IN"/>
-          <w14:ligatures w14:val="none"/>
-        </w:rPr>
-        <w:t>-2025</w:t>
-      </w:r>
-      <w:r>
-        <w:rPr>
-          <w:rFonts w:ascii="Segoe UI" w:eastAsia="Times New Roman" w:hAnsi="Segoe UI" w:cs="Segoe UI"/>
-          <w:kern w:val="0"/>
-          <w:sz w:val="21"/>
-          <w:szCs w:val="21"/>
-          <w:lang w:eastAsia="en-IN"/>
-          <w14:ligatures w14:val="none"/>
-        </w:rPr>
-        <w:br/>
-      </w:r>
-      <w:r>
-        <w:rPr>
-          <w:rFonts w:ascii="Segoe UI" w:eastAsia="Times New Roman" w:hAnsi="Segoe UI" w:cs="Segoe UI"/>
-          <w:b/>
-          <w:bCs/>
-          <w:kern w:val="0"/>
-          <w:sz w:val="21"/>
-          <w:szCs w:val="21"/>
-          <w:lang w:eastAsia="en-IN"/>
-          <w14:ligatures w14:val="none"/>
-        </w:rPr>
-        <w:t>Task Submission Date:</w:t>
-      </w:r>
-      <w:r>
-        <w:rPr>
-          <w:rFonts w:ascii="Segoe UI" w:eastAsia="Times New Roman" w:hAnsi="Segoe UI" w:cs="Segoe UI"/>
-          <w:kern w:val="0"/>
-          <w:sz w:val="21"/>
-          <w:szCs w:val="21"/>
-          <w:lang w:eastAsia="en-IN"/>
-          <w14:ligatures w14:val="none"/>
-        </w:rPr>
-        <w:t> </w:t>
-      </w:r>
-      <w:r>
-        <w:rPr>
-          <w:rFonts w:ascii="Segoe UI" w:eastAsia="Times New Roman" w:hAnsi="Segoe UI" w:cs="Segoe UI"/>
-          <w:kern w:val="0"/>
-          <w:sz w:val="21"/>
-          <w:szCs w:val="21"/>
-          <w:lang w:eastAsia="en-IN"/>
-          <w14:ligatures w14:val="none"/>
-        </w:rPr>
-        <w:t>02</w:t>
-      </w:r>
-      <w:r>
-        <w:rPr>
-          <w:rFonts w:ascii="Segoe UI" w:eastAsia="Times New Roman" w:hAnsi="Segoe UI" w:cs="Segoe UI"/>
-          <w:kern w:val="0"/>
-          <w:sz w:val="21"/>
-          <w:szCs w:val="21"/>
-          <w:lang w:eastAsia="en-IN"/>
-          <w14:ligatures w14:val="none"/>
-        </w:rPr>
-        <w:t>-0</w:t>
-      </w:r>
-      <w:r>
-        <w:rPr>
-          <w:rFonts w:ascii="Segoe UI" w:eastAsia="Times New Roman" w:hAnsi="Segoe UI" w:cs="Segoe UI"/>
-          <w:kern w:val="0"/>
-          <w:sz w:val="21"/>
-          <w:szCs w:val="21"/>
-          <w:lang w:eastAsia="en-IN"/>
-          <w14:ligatures w14:val="none"/>
-        </w:rPr>
-        <w:t>4</w:t>
-      </w:r>
-      <w:r>
-        <w:rPr>
-          <w:rFonts w:ascii="Segoe UI" w:eastAsia="Times New Roman" w:hAnsi="Segoe UI" w:cs="Segoe UI"/>
-          <w:kern w:val="0"/>
-          <w:sz w:val="21"/>
-          <w:szCs w:val="21"/>
-          <w:lang w:eastAsia="en-IN"/>
-          <w14:ligatures w14:val="none"/>
-        </w:rPr>
-        <w:t>-2025</w:t>
-      </w:r>
-    </w:p>
-    <w:p/>
-    <w:p>
-      <w:r>
-        <w:t>JS59. Write a function that checks if a string is a palindrome.</w:t>
+          <w:kern w:val="0"/>
+          <w:sz w:val="21"/>
+          <w:szCs w:val="21"/>
+          <w:lang w:eastAsia="en-IN"/>
+          <w14:ligatures w14:val="none"/>
+        </w:rPr>
+        <w:t xml:space="preserve">JS69. Use </w:t>
+      </w:r>
+      <w:proofErr w:type="gramStart"/>
+      <w:r>
+        <w:rPr>
+          <w:rFonts w:ascii="Segoe UI" w:eastAsia="Times New Roman" w:hAnsi="Segoe UI" w:cs="Segoe UI"/>
+          <w:kern w:val="0"/>
+          <w:sz w:val="21"/>
+          <w:szCs w:val="21"/>
+          <w:lang w:eastAsia="en-IN"/>
+          <w14:ligatures w14:val="none"/>
+        </w:rPr>
+        <w:t>map(</w:t>
+      </w:r>
+      <w:proofErr w:type="gramEnd"/>
+      <w:r>
+        <w:rPr>
+          <w:rFonts w:ascii="Segoe UI" w:eastAsia="Times New Roman" w:hAnsi="Segoe UI" w:cs="Segoe UI"/>
+          <w:kern w:val="0"/>
+          <w:sz w:val="21"/>
+          <w:szCs w:val="21"/>
+          <w:lang w:eastAsia="en-IN"/>
+          <w14:ligatures w14:val="none"/>
+        </w:rPr>
+        <w:t xml:space="preserve">) to convert all names to uppercase. </w:t>
       </w:r>
     </w:p>
     <w:p>
@@ -1153,7 +819,7 @@
           <w:lang w:eastAsia="en-IN"/>
           <w14:ligatures w14:val="none"/>
         </w:rPr>
-        <w:t>01</w:t>
+        <w:t>02</w:t>
       </w:r>
       <w:r>
         <w:rPr>
@@ -1232,7 +898,7 @@
           <w:lang w:eastAsia="en-IN"/>
           <w14:ligatures w14:val="none"/>
         </w:rPr>
-        <w:t>02</w:t>
+        <w:t>03</w:t>
       </w:r>
       <w:r>
         <w:rPr>
@@ -1266,12 +932,6 @@
           <w14:ligatures w14:val="none"/>
         </w:rPr>
         <w:t>-2025</w:t>
-      </w:r>
-    </w:p>
-    <w:p/>
-    <w:p>
-      <w:r>
-        <w:t xml:space="preserve"> JS60. Create a function to convert Celsius to Fahrenheit.</w:t>
       </w:r>
     </w:p>
     <w:p>
@@ -1289,155 +949,37 @@
       <w:r>
         <w:rPr>
           <w:rFonts w:ascii="Segoe UI" w:eastAsia="Times New Roman" w:hAnsi="Segoe UI" w:cs="Segoe UI"/>
-          <w:b/>
-          <w:bCs/>
-          <w:kern w:val="0"/>
-          <w:sz w:val="21"/>
-          <w:szCs w:val="21"/>
-          <w:lang w:eastAsia="en-IN"/>
-          <w14:ligatures w14:val="none"/>
-        </w:rPr>
-        <w:t>Task Given Date:</w:t>
-      </w:r>
-      <w:r>
-        <w:rPr>
-          <w:rFonts w:ascii="Segoe UI" w:eastAsia="Times New Roman" w:hAnsi="Segoe UI" w:cs="Segoe UI"/>
-          <w:kern w:val="0"/>
-          <w:sz w:val="21"/>
-          <w:szCs w:val="21"/>
-          <w:lang w:eastAsia="en-IN"/>
-          <w14:ligatures w14:val="none"/>
-        </w:rPr>
-        <w:t> </w:t>
-      </w:r>
-      <w:r>
-        <w:rPr>
-          <w:rFonts w:ascii="Segoe UI" w:eastAsia="Times New Roman" w:hAnsi="Segoe UI" w:cs="Segoe UI"/>
-          <w:kern w:val="0"/>
-          <w:sz w:val="21"/>
-          <w:szCs w:val="21"/>
-          <w:lang w:eastAsia="en-IN"/>
-          <w14:ligatures w14:val="none"/>
-        </w:rPr>
-        <w:t>01</w:t>
-      </w:r>
-      <w:r>
-        <w:rPr>
-          <w:rFonts w:ascii="Segoe UI" w:eastAsia="Times New Roman" w:hAnsi="Segoe UI" w:cs="Segoe UI"/>
-          <w:kern w:val="0"/>
-          <w:sz w:val="21"/>
-          <w:szCs w:val="21"/>
-          <w:lang w:eastAsia="en-IN"/>
-          <w14:ligatures w14:val="none"/>
-        </w:rPr>
-        <w:t>-0</w:t>
-      </w:r>
-      <w:r>
-        <w:rPr>
-          <w:rFonts w:ascii="Segoe UI" w:eastAsia="Times New Roman" w:hAnsi="Segoe UI" w:cs="Segoe UI"/>
-          <w:kern w:val="0"/>
-          <w:sz w:val="21"/>
-          <w:szCs w:val="21"/>
-          <w:lang w:eastAsia="en-IN"/>
-          <w14:ligatures w14:val="none"/>
-        </w:rPr>
-        <w:t>4</w:t>
-      </w:r>
-      <w:r>
-        <w:rPr>
-          <w:rFonts w:ascii="Segoe UI" w:eastAsia="Times New Roman" w:hAnsi="Segoe UI" w:cs="Segoe UI"/>
-          <w:kern w:val="0"/>
-          <w:sz w:val="21"/>
-          <w:szCs w:val="21"/>
-          <w:lang w:eastAsia="en-IN"/>
-          <w14:ligatures w14:val="none"/>
-        </w:rPr>
-        <w:t>-2025</w:t>
-      </w:r>
-      <w:r>
-        <w:rPr>
-          <w:rFonts w:ascii="Segoe UI" w:eastAsia="Times New Roman" w:hAnsi="Segoe UI" w:cs="Segoe UI"/>
-          <w:kern w:val="0"/>
-          <w:sz w:val="21"/>
-          <w:szCs w:val="21"/>
-          <w:lang w:eastAsia="en-IN"/>
-          <w14:ligatures w14:val="none"/>
-        </w:rPr>
-        <w:br/>
-      </w:r>
-      <w:r>
-        <w:rPr>
-          <w:rFonts w:ascii="Segoe UI" w:eastAsia="Times New Roman" w:hAnsi="Segoe UI" w:cs="Segoe UI"/>
-          <w:b/>
-          <w:bCs/>
-          <w:kern w:val="0"/>
-          <w:sz w:val="21"/>
-          <w:szCs w:val="21"/>
-          <w:lang w:eastAsia="en-IN"/>
-          <w14:ligatures w14:val="none"/>
-        </w:rPr>
-        <w:t>Task Submission Date:</w:t>
-      </w:r>
-      <w:r>
-        <w:rPr>
-          <w:rFonts w:ascii="Segoe UI" w:eastAsia="Times New Roman" w:hAnsi="Segoe UI" w:cs="Segoe UI"/>
-          <w:kern w:val="0"/>
-          <w:sz w:val="21"/>
-          <w:szCs w:val="21"/>
-          <w:lang w:eastAsia="en-IN"/>
-          <w14:ligatures w14:val="none"/>
-        </w:rPr>
-        <w:t> </w:t>
-      </w:r>
-      <w:r>
-        <w:rPr>
-          <w:rFonts w:ascii="Segoe UI" w:eastAsia="Times New Roman" w:hAnsi="Segoe UI" w:cs="Segoe UI"/>
-          <w:kern w:val="0"/>
-          <w:sz w:val="21"/>
-          <w:szCs w:val="21"/>
-          <w:lang w:eastAsia="en-IN"/>
-          <w14:ligatures w14:val="none"/>
-        </w:rPr>
-        <w:t>02</w:t>
-      </w:r>
-      <w:r>
-        <w:rPr>
-          <w:rFonts w:ascii="Segoe UI" w:eastAsia="Times New Roman" w:hAnsi="Segoe UI" w:cs="Segoe UI"/>
-          <w:kern w:val="0"/>
-          <w:sz w:val="21"/>
-          <w:szCs w:val="21"/>
-          <w:lang w:eastAsia="en-IN"/>
-          <w14:ligatures w14:val="none"/>
-        </w:rPr>
-        <w:t>-0</w:t>
-      </w:r>
-      <w:r>
-        <w:rPr>
-          <w:rFonts w:ascii="Segoe UI" w:eastAsia="Times New Roman" w:hAnsi="Segoe UI" w:cs="Segoe UI"/>
-          <w:kern w:val="0"/>
-          <w:sz w:val="21"/>
-          <w:szCs w:val="21"/>
-          <w:lang w:eastAsia="en-IN"/>
-          <w14:ligatures w14:val="none"/>
-        </w:rPr>
-        <w:t>4</w:t>
-      </w:r>
-      <w:r>
-        <w:rPr>
-          <w:rFonts w:ascii="Segoe UI" w:eastAsia="Times New Roman" w:hAnsi="Segoe UI" w:cs="Segoe UI"/>
-          <w:kern w:val="0"/>
-          <w:sz w:val="21"/>
-          <w:szCs w:val="21"/>
-          <w:lang w:eastAsia="en-IN"/>
-          <w14:ligatures w14:val="none"/>
-        </w:rPr>
-        <w:t>-2025</w:t>
-      </w:r>
-    </w:p>
-    <w:p/>
-    <w:p>
-      <w:r>
-        <w:t xml:space="preserve"> JS61. Write a function to calculate the simple interest. </w:t>
+          <w:kern w:val="0"/>
+          <w:sz w:val="21"/>
+          <w:szCs w:val="21"/>
+          <w:lang w:eastAsia="en-IN"/>
+          <w14:ligatures w14:val="none"/>
+        </w:rPr>
+        <w:t xml:space="preserve">JS70. Use </w:t>
+      </w:r>
+      <w:proofErr w:type="gramStart"/>
+      <w:r>
+        <w:rPr>
+          <w:rFonts w:ascii="Segoe UI" w:eastAsia="Times New Roman" w:hAnsi="Segoe UI" w:cs="Segoe UI"/>
+          <w:kern w:val="0"/>
+          <w:sz w:val="21"/>
+          <w:szCs w:val="21"/>
+          <w:lang w:eastAsia="en-IN"/>
+          <w14:ligatures w14:val="none"/>
+        </w:rPr>
+        <w:t>filter(</w:t>
+      </w:r>
+      <w:proofErr w:type="gramEnd"/>
+      <w:r>
+        <w:rPr>
+          <w:rFonts w:ascii="Segoe UI" w:eastAsia="Times New Roman" w:hAnsi="Segoe UI" w:cs="Segoe UI"/>
+          <w:kern w:val="0"/>
+          <w:sz w:val="21"/>
+          <w:szCs w:val="21"/>
+          <w:lang w:eastAsia="en-IN"/>
+          <w14:ligatures w14:val="none"/>
+        </w:rPr>
+        <w:t>) to get students whose names start with "A".</w:t>
       </w:r>
     </w:p>
     <w:p>
@@ -1485,7 +1027,7 @@
           <w:lang w:eastAsia="en-IN"/>
           <w14:ligatures w14:val="none"/>
         </w:rPr>
-        <w:t>01</w:t>
+        <w:t>02</w:t>
       </w:r>
       <w:r>
         <w:rPr>
@@ -1564,7 +1106,7 @@
           <w:lang w:eastAsia="en-IN"/>
           <w14:ligatures w14:val="none"/>
         </w:rPr>
-        <w:t>02</w:t>
+        <w:t>03</w:t>
       </w:r>
       <w:r>
         <w:rPr>
@@ -1598,12 +1140,6 @@
           <w14:ligatures w14:val="none"/>
         </w:rPr>
         <w:t>-2025</w:t>
-      </w:r>
-    </w:p>
-    <w:p/>
-    <w:p>
-      <w:r>
-        <w:t>JS62. Create a function that reverses an array.</w:t>
       </w:r>
     </w:p>
     <w:p>
@@ -1621,155 +1157,50 @@
       <w:r>
         <w:rPr>
           <w:rFonts w:ascii="Segoe UI" w:eastAsia="Times New Roman" w:hAnsi="Segoe UI" w:cs="Segoe UI"/>
-          <w:b/>
-          <w:bCs/>
-          <w:kern w:val="0"/>
-          <w:sz w:val="21"/>
-          <w:szCs w:val="21"/>
-          <w:lang w:eastAsia="en-IN"/>
-          <w14:ligatures w14:val="none"/>
-        </w:rPr>
-        <w:t>Task Given Date:</w:t>
-      </w:r>
-      <w:r>
-        <w:rPr>
-          <w:rFonts w:ascii="Segoe UI" w:eastAsia="Times New Roman" w:hAnsi="Segoe UI" w:cs="Segoe UI"/>
-          <w:kern w:val="0"/>
-          <w:sz w:val="21"/>
-          <w:szCs w:val="21"/>
-          <w:lang w:eastAsia="en-IN"/>
-          <w14:ligatures w14:val="none"/>
-        </w:rPr>
-        <w:t> </w:t>
-      </w:r>
-      <w:r>
-        <w:rPr>
-          <w:rFonts w:ascii="Segoe UI" w:eastAsia="Times New Roman" w:hAnsi="Segoe UI" w:cs="Segoe UI"/>
-          <w:kern w:val="0"/>
-          <w:sz w:val="21"/>
-          <w:szCs w:val="21"/>
-          <w:lang w:eastAsia="en-IN"/>
-          <w14:ligatures w14:val="none"/>
-        </w:rPr>
-        <w:t>01</w:t>
-      </w:r>
-      <w:r>
-        <w:rPr>
-          <w:rFonts w:ascii="Segoe UI" w:eastAsia="Times New Roman" w:hAnsi="Segoe UI" w:cs="Segoe UI"/>
-          <w:kern w:val="0"/>
-          <w:sz w:val="21"/>
-          <w:szCs w:val="21"/>
-          <w:lang w:eastAsia="en-IN"/>
-          <w14:ligatures w14:val="none"/>
-        </w:rPr>
-        <w:t>-0</w:t>
-      </w:r>
-      <w:r>
-        <w:rPr>
-          <w:rFonts w:ascii="Segoe UI" w:eastAsia="Times New Roman" w:hAnsi="Segoe UI" w:cs="Segoe UI"/>
-          <w:kern w:val="0"/>
-          <w:sz w:val="21"/>
-          <w:szCs w:val="21"/>
-          <w:lang w:eastAsia="en-IN"/>
-          <w14:ligatures w14:val="none"/>
-        </w:rPr>
-        <w:t>4</w:t>
-      </w:r>
-      <w:r>
-        <w:rPr>
-          <w:rFonts w:ascii="Segoe UI" w:eastAsia="Times New Roman" w:hAnsi="Segoe UI" w:cs="Segoe UI"/>
-          <w:kern w:val="0"/>
-          <w:sz w:val="21"/>
-          <w:szCs w:val="21"/>
-          <w:lang w:eastAsia="en-IN"/>
-          <w14:ligatures w14:val="none"/>
-        </w:rPr>
-        <w:t>-2025</w:t>
-      </w:r>
-      <w:r>
-        <w:rPr>
-          <w:rFonts w:ascii="Segoe UI" w:eastAsia="Times New Roman" w:hAnsi="Segoe UI" w:cs="Segoe UI"/>
-          <w:kern w:val="0"/>
-          <w:sz w:val="21"/>
-          <w:szCs w:val="21"/>
-          <w:lang w:eastAsia="en-IN"/>
-          <w14:ligatures w14:val="none"/>
-        </w:rPr>
-        <w:br/>
-      </w:r>
-      <w:r>
-        <w:rPr>
-          <w:rFonts w:ascii="Segoe UI" w:eastAsia="Times New Roman" w:hAnsi="Segoe UI" w:cs="Segoe UI"/>
-          <w:b/>
-          <w:bCs/>
-          <w:kern w:val="0"/>
-          <w:sz w:val="21"/>
-          <w:szCs w:val="21"/>
-          <w:lang w:eastAsia="en-IN"/>
-          <w14:ligatures w14:val="none"/>
-        </w:rPr>
-        <w:t>Task Submission Date:</w:t>
-      </w:r>
-      <w:r>
-        <w:rPr>
-          <w:rFonts w:ascii="Segoe UI" w:eastAsia="Times New Roman" w:hAnsi="Segoe UI" w:cs="Segoe UI"/>
-          <w:kern w:val="0"/>
-          <w:sz w:val="21"/>
-          <w:szCs w:val="21"/>
-          <w:lang w:eastAsia="en-IN"/>
-          <w14:ligatures w14:val="none"/>
-        </w:rPr>
-        <w:t> </w:t>
-      </w:r>
-      <w:r>
-        <w:rPr>
-          <w:rFonts w:ascii="Segoe UI" w:eastAsia="Times New Roman" w:hAnsi="Segoe UI" w:cs="Segoe UI"/>
-          <w:kern w:val="0"/>
-          <w:sz w:val="21"/>
-          <w:szCs w:val="21"/>
-          <w:lang w:eastAsia="en-IN"/>
-          <w14:ligatures w14:val="none"/>
-        </w:rPr>
-        <w:t>02</w:t>
-      </w:r>
-      <w:r>
-        <w:rPr>
-          <w:rFonts w:ascii="Segoe UI" w:eastAsia="Times New Roman" w:hAnsi="Segoe UI" w:cs="Segoe UI"/>
-          <w:kern w:val="0"/>
-          <w:sz w:val="21"/>
-          <w:szCs w:val="21"/>
-          <w:lang w:eastAsia="en-IN"/>
-          <w14:ligatures w14:val="none"/>
-        </w:rPr>
-        <w:t>-0</w:t>
-      </w:r>
-      <w:r>
-        <w:rPr>
-          <w:rFonts w:ascii="Segoe UI" w:eastAsia="Times New Roman" w:hAnsi="Segoe UI" w:cs="Segoe UI"/>
-          <w:kern w:val="0"/>
-          <w:sz w:val="21"/>
-          <w:szCs w:val="21"/>
-          <w:lang w:eastAsia="en-IN"/>
-          <w14:ligatures w14:val="none"/>
-        </w:rPr>
-        <w:t>4</w:t>
-      </w:r>
-      <w:r>
-        <w:rPr>
-          <w:rFonts w:ascii="Segoe UI" w:eastAsia="Times New Roman" w:hAnsi="Segoe UI" w:cs="Segoe UI"/>
-          <w:kern w:val="0"/>
-          <w:sz w:val="21"/>
-          <w:szCs w:val="21"/>
-          <w:lang w:eastAsia="en-IN"/>
-          <w14:ligatures w14:val="none"/>
-        </w:rPr>
-        <w:t>-2025</w:t>
-      </w:r>
-    </w:p>
-    <w:p/>
-    <w:p>
-      <w:r>
-        <w:t xml:space="preserve"> JS63. Write a function that counts the number of vowels in a string.</w:t>
+          <w:kern w:val="0"/>
+          <w:sz w:val="21"/>
+          <w:szCs w:val="21"/>
+          <w:lang w:eastAsia="en-IN"/>
+          <w14:ligatures w14:val="none"/>
+        </w:rPr>
+        <w:t xml:space="preserve"> JS71. Use </w:t>
+      </w:r>
+      <w:proofErr w:type="spellStart"/>
+      <w:proofErr w:type="gramStart"/>
+      <w:r>
+        <w:rPr>
+          <w:rFonts w:ascii="Segoe UI" w:eastAsia="Times New Roman" w:hAnsi="Segoe UI" w:cs="Segoe UI"/>
+          <w:kern w:val="0"/>
+          <w:sz w:val="21"/>
+          <w:szCs w:val="21"/>
+          <w:lang w:eastAsia="en-IN"/>
+          <w14:ligatures w14:val="none"/>
+        </w:rPr>
+        <w:t>forEach</w:t>
+      </w:r>
+      <w:proofErr w:type="spellEnd"/>
+      <w:r>
+        <w:rPr>
+          <w:rFonts w:ascii="Segoe UI" w:eastAsia="Times New Roman" w:hAnsi="Segoe UI" w:cs="Segoe UI"/>
+          <w:kern w:val="0"/>
+          <w:sz w:val="21"/>
+          <w:szCs w:val="21"/>
+          <w:lang w:eastAsia="en-IN"/>
+          <w14:ligatures w14:val="none"/>
+        </w:rPr>
+        <w:t>(</w:t>
+      </w:r>
+      <w:proofErr w:type="gramEnd"/>
+      <w:r>
+        <w:rPr>
+          <w:rFonts w:ascii="Segoe UI" w:eastAsia="Times New Roman" w:hAnsi="Segoe UI" w:cs="Segoe UI"/>
+          <w:kern w:val="0"/>
+          <w:sz w:val="21"/>
+          <w:szCs w:val="21"/>
+          <w:lang w:eastAsia="en-IN"/>
+          <w14:ligatures w14:val="none"/>
+        </w:rPr>
+        <w:t>) to print each student name.</w:t>
       </w:r>
     </w:p>
     <w:p>
@@ -1817,7 +1248,7 @@
           <w:lang w:eastAsia="en-IN"/>
           <w14:ligatures w14:val="none"/>
         </w:rPr>
-        <w:t>01</w:t>
+        <w:t>02</w:t>
       </w:r>
       <w:r>
         <w:rPr>
@@ -1896,7 +1327,7 @@
           <w:lang w:eastAsia="en-IN"/>
           <w14:ligatures w14:val="none"/>
         </w:rPr>
-        <w:t>02</w:t>
+        <w:t>03</w:t>
       </w:r>
       <w:r>
         <w:rPr>
@@ -1930,12 +1361,6 @@
           <w14:ligatures w14:val="none"/>
         </w:rPr>
         <w:t>-2025</w:t>
-      </w:r>
-    </w:p>
-    <w:p/>
-    <w:p>
-      <w:r>
-        <w:t xml:space="preserve"> JS64. Write an arrow function that doubles each number in an array.</w:t>
       </w:r>
     </w:p>
     <w:p>
@@ -1953,155 +1378,13 @@
       <w:r>
         <w:rPr>
           <w:rFonts w:ascii="Segoe UI" w:eastAsia="Times New Roman" w:hAnsi="Segoe UI" w:cs="Segoe UI"/>
-          <w:b/>
-          <w:bCs/>
-          <w:kern w:val="0"/>
-          <w:sz w:val="21"/>
-          <w:szCs w:val="21"/>
-          <w:lang w:eastAsia="en-IN"/>
-          <w14:ligatures w14:val="none"/>
-        </w:rPr>
-        <w:t>Task Given Date:</w:t>
-      </w:r>
-      <w:r>
-        <w:rPr>
-          <w:rFonts w:ascii="Segoe UI" w:eastAsia="Times New Roman" w:hAnsi="Segoe UI" w:cs="Segoe UI"/>
-          <w:kern w:val="0"/>
-          <w:sz w:val="21"/>
-          <w:szCs w:val="21"/>
-          <w:lang w:eastAsia="en-IN"/>
-          <w14:ligatures w14:val="none"/>
-        </w:rPr>
-        <w:t> </w:t>
-      </w:r>
-      <w:r>
-        <w:rPr>
-          <w:rFonts w:ascii="Segoe UI" w:eastAsia="Times New Roman" w:hAnsi="Segoe UI" w:cs="Segoe UI"/>
-          <w:kern w:val="0"/>
-          <w:sz w:val="21"/>
-          <w:szCs w:val="21"/>
-          <w:lang w:eastAsia="en-IN"/>
-          <w14:ligatures w14:val="none"/>
-        </w:rPr>
-        <w:t>01</w:t>
-      </w:r>
-      <w:r>
-        <w:rPr>
-          <w:rFonts w:ascii="Segoe UI" w:eastAsia="Times New Roman" w:hAnsi="Segoe UI" w:cs="Segoe UI"/>
-          <w:kern w:val="0"/>
-          <w:sz w:val="21"/>
-          <w:szCs w:val="21"/>
-          <w:lang w:eastAsia="en-IN"/>
-          <w14:ligatures w14:val="none"/>
-        </w:rPr>
-        <w:t>-0</w:t>
-      </w:r>
-      <w:r>
-        <w:rPr>
-          <w:rFonts w:ascii="Segoe UI" w:eastAsia="Times New Roman" w:hAnsi="Segoe UI" w:cs="Segoe UI"/>
-          <w:kern w:val="0"/>
-          <w:sz w:val="21"/>
-          <w:szCs w:val="21"/>
-          <w:lang w:eastAsia="en-IN"/>
-          <w14:ligatures w14:val="none"/>
-        </w:rPr>
-        <w:t>4</w:t>
-      </w:r>
-      <w:r>
-        <w:rPr>
-          <w:rFonts w:ascii="Segoe UI" w:eastAsia="Times New Roman" w:hAnsi="Segoe UI" w:cs="Segoe UI"/>
-          <w:kern w:val="0"/>
-          <w:sz w:val="21"/>
-          <w:szCs w:val="21"/>
-          <w:lang w:eastAsia="en-IN"/>
-          <w14:ligatures w14:val="none"/>
-        </w:rPr>
-        <w:t>-2025</w:t>
-      </w:r>
-      <w:r>
-        <w:rPr>
-          <w:rFonts w:ascii="Segoe UI" w:eastAsia="Times New Roman" w:hAnsi="Segoe UI" w:cs="Segoe UI"/>
-          <w:kern w:val="0"/>
-          <w:sz w:val="21"/>
-          <w:szCs w:val="21"/>
-          <w:lang w:eastAsia="en-IN"/>
-          <w14:ligatures w14:val="none"/>
-        </w:rPr>
-        <w:br/>
-      </w:r>
-      <w:r>
-        <w:rPr>
-          <w:rFonts w:ascii="Segoe UI" w:eastAsia="Times New Roman" w:hAnsi="Segoe UI" w:cs="Segoe UI"/>
-          <w:b/>
-          <w:bCs/>
-          <w:kern w:val="0"/>
-          <w:sz w:val="21"/>
-          <w:szCs w:val="21"/>
-          <w:lang w:eastAsia="en-IN"/>
-          <w14:ligatures w14:val="none"/>
-        </w:rPr>
-        <w:t>Task Submission Date:</w:t>
-      </w:r>
-      <w:r>
-        <w:rPr>
-          <w:rFonts w:ascii="Segoe UI" w:eastAsia="Times New Roman" w:hAnsi="Segoe UI" w:cs="Segoe UI"/>
-          <w:kern w:val="0"/>
-          <w:sz w:val="21"/>
-          <w:szCs w:val="21"/>
-          <w:lang w:eastAsia="en-IN"/>
-          <w14:ligatures w14:val="none"/>
-        </w:rPr>
-        <w:t> </w:t>
-      </w:r>
-      <w:r>
-        <w:rPr>
-          <w:rFonts w:ascii="Segoe UI" w:eastAsia="Times New Roman" w:hAnsi="Segoe UI" w:cs="Segoe UI"/>
-          <w:kern w:val="0"/>
-          <w:sz w:val="21"/>
-          <w:szCs w:val="21"/>
-          <w:lang w:eastAsia="en-IN"/>
-          <w14:ligatures w14:val="none"/>
-        </w:rPr>
-        <w:t>02</w:t>
-      </w:r>
-      <w:r>
-        <w:rPr>
-          <w:rFonts w:ascii="Segoe UI" w:eastAsia="Times New Roman" w:hAnsi="Segoe UI" w:cs="Segoe UI"/>
-          <w:kern w:val="0"/>
-          <w:sz w:val="21"/>
-          <w:szCs w:val="21"/>
-          <w:lang w:eastAsia="en-IN"/>
-          <w14:ligatures w14:val="none"/>
-        </w:rPr>
-        <w:t>-0</w:t>
-      </w:r>
-      <w:r>
-        <w:rPr>
-          <w:rFonts w:ascii="Segoe UI" w:eastAsia="Times New Roman" w:hAnsi="Segoe UI" w:cs="Segoe UI"/>
-          <w:kern w:val="0"/>
-          <w:sz w:val="21"/>
-          <w:szCs w:val="21"/>
-          <w:lang w:eastAsia="en-IN"/>
-          <w14:ligatures w14:val="none"/>
-        </w:rPr>
-        <w:t>4</w:t>
-      </w:r>
-      <w:r>
-        <w:rPr>
-          <w:rFonts w:ascii="Segoe UI" w:eastAsia="Times New Roman" w:hAnsi="Segoe UI" w:cs="Segoe UI"/>
-          <w:kern w:val="0"/>
-          <w:sz w:val="21"/>
-          <w:szCs w:val="21"/>
-          <w:lang w:eastAsia="en-IN"/>
-          <w14:ligatures w14:val="none"/>
-        </w:rPr>
-        <w:t>-2025</w:t>
-      </w:r>
-    </w:p>
-    <w:p/>
-    <w:p>
-      <w:r>
-        <w:t xml:space="preserve"> JS65. Create a function that takes a callback and calls it. </w:t>
+          <w:kern w:val="0"/>
+          <w:sz w:val="21"/>
+          <w:szCs w:val="21"/>
+          <w:lang w:eastAsia="en-IN"/>
+          <w14:ligatures w14:val="none"/>
+        </w:rPr>
+        <w:t xml:space="preserve"> JS72. Create an object for a book with properties (title, author, price). </w:t>
       </w:r>
     </w:p>
     <w:p>
@@ -2149,7 +1432,7 @@
           <w:lang w:eastAsia="en-IN"/>
           <w14:ligatures w14:val="none"/>
         </w:rPr>
-        <w:t>01</w:t>
+        <w:t>02</w:t>
       </w:r>
       <w:r>
         <w:rPr>
@@ -2228,7 +1511,7 @@
           <w:lang w:eastAsia="en-IN"/>
           <w14:ligatures w14:val="none"/>
         </w:rPr>
-        <w:t>02</w:t>
+        <w:t>03</w:t>
       </w:r>
       <w:r>
         <w:rPr>
@@ -2269,39 +1552,1246 @@
         <w:spacing w:before="100" w:beforeAutospacing="1" w:after="100" w:afterAutospacing="1" w:line="240" w:lineRule="auto"/>
         <w:rPr>
           <w:rFonts w:ascii="Segoe UI" w:eastAsia="Times New Roman" w:hAnsi="Segoe UI" w:cs="Segoe UI"/>
-          <w:b/>
-          <w:bCs/>
-          <w:kern w:val="0"/>
-          <w:sz w:val="21"/>
-          <w:szCs w:val="21"/>
-          <w:lang w:eastAsia="en-IN"/>
-          <w14:ligatures w14:val="none"/>
-        </w:rPr>
-      </w:pPr>
-      <w:r>
-        <w:rPr>
-          <w:rFonts w:ascii="Segoe UI" w:eastAsia="Times New Roman" w:hAnsi="Segoe UI" w:cs="Segoe UI"/>
-          <w:b/>
-          <w:bCs/>
-          <w:kern w:val="0"/>
-          <w:sz w:val="21"/>
-          <w:szCs w:val="21"/>
-          <w:lang w:eastAsia="en-IN"/>
-          <w14:ligatures w14:val="none"/>
-        </w:rPr>
-        <w:t xml:space="preserve">index.html: </w:t>
+          <w:kern w:val="0"/>
+          <w:sz w:val="21"/>
+          <w:szCs w:val="21"/>
+          <w:lang w:eastAsia="en-IN"/>
+          <w14:ligatures w14:val="none"/>
+        </w:rPr>
+      </w:pPr>
+      <w:r>
+        <w:rPr>
+          <w:rFonts w:ascii="Segoe UI" w:eastAsia="Times New Roman" w:hAnsi="Segoe UI" w:cs="Segoe UI"/>
+          <w:kern w:val="0"/>
+          <w:sz w:val="21"/>
+          <w:szCs w:val="21"/>
+          <w:lang w:eastAsia="en-IN"/>
+          <w14:ligatures w14:val="none"/>
+        </w:rPr>
+        <w:t xml:space="preserve">JS73. Use </w:t>
+      </w:r>
+      <w:proofErr w:type="spellStart"/>
+      <w:r>
+        <w:rPr>
+          <w:rFonts w:ascii="Segoe UI" w:eastAsia="Times New Roman" w:hAnsi="Segoe UI" w:cs="Segoe UI"/>
+          <w:kern w:val="0"/>
+          <w:sz w:val="21"/>
+          <w:szCs w:val="21"/>
+          <w:lang w:eastAsia="en-IN"/>
+          <w14:ligatures w14:val="none"/>
+        </w:rPr>
+        <w:t>Object.keys</w:t>
+      </w:r>
+      <w:proofErr w:type="spellEnd"/>
+      <w:r>
+        <w:rPr>
+          <w:rFonts w:ascii="Segoe UI" w:eastAsia="Times New Roman" w:hAnsi="Segoe UI" w:cs="Segoe UI"/>
+          <w:kern w:val="0"/>
+          <w:sz w:val="21"/>
+          <w:szCs w:val="21"/>
+          <w:lang w:eastAsia="en-IN"/>
+          <w14:ligatures w14:val="none"/>
+        </w:rPr>
+        <w:t xml:space="preserve">() to get all book properties. </w:t>
       </w:r>
     </w:p>
     <w:p>
       <w:pPr>
         <w:spacing w:before="100" w:beforeAutospacing="1" w:after="100" w:afterAutospacing="1" w:line="240" w:lineRule="auto"/>
+        <w:rPr>
+          <w:rFonts w:ascii="Segoe UI" w:eastAsia="Times New Roman" w:hAnsi="Segoe UI" w:cs="Segoe UI"/>
+          <w:kern w:val="0"/>
+          <w:sz w:val="21"/>
+          <w:szCs w:val="21"/>
+          <w:lang w:eastAsia="en-IN"/>
+          <w14:ligatures w14:val="none"/>
+        </w:rPr>
+      </w:pPr>
+      <w:r>
+        <w:rPr>
+          <w:rFonts w:ascii="Segoe UI" w:eastAsia="Times New Roman" w:hAnsi="Segoe UI" w:cs="Segoe UI"/>
+          <w:b/>
+          <w:bCs/>
+          <w:kern w:val="0"/>
+          <w:sz w:val="21"/>
+          <w:szCs w:val="21"/>
+          <w:lang w:eastAsia="en-IN"/>
+          <w14:ligatures w14:val="none"/>
+        </w:rPr>
+        <w:t>Task Given Date:</w:t>
+      </w:r>
+      <w:r>
+        <w:rPr>
+          <w:rFonts w:ascii="Segoe UI" w:eastAsia="Times New Roman" w:hAnsi="Segoe UI" w:cs="Segoe UI"/>
+          <w:kern w:val="0"/>
+          <w:sz w:val="21"/>
+          <w:szCs w:val="21"/>
+          <w:lang w:eastAsia="en-IN"/>
+          <w14:ligatures w14:val="none"/>
+        </w:rPr>
+        <w:t> </w:t>
+      </w:r>
+      <w:r>
+        <w:rPr>
+          <w:rFonts w:ascii="Segoe UI" w:eastAsia="Times New Roman" w:hAnsi="Segoe UI" w:cs="Segoe UI"/>
+          <w:kern w:val="0"/>
+          <w:sz w:val="21"/>
+          <w:szCs w:val="21"/>
+          <w:lang w:eastAsia="en-IN"/>
+          <w14:ligatures w14:val="none"/>
+        </w:rPr>
+        <w:t>02</w:t>
+      </w:r>
+      <w:r>
+        <w:rPr>
+          <w:rFonts w:ascii="Segoe UI" w:eastAsia="Times New Roman" w:hAnsi="Segoe UI" w:cs="Segoe UI"/>
+          <w:kern w:val="0"/>
+          <w:sz w:val="21"/>
+          <w:szCs w:val="21"/>
+          <w:lang w:eastAsia="en-IN"/>
+          <w14:ligatures w14:val="none"/>
+        </w:rPr>
+        <w:t>-0</w:t>
+      </w:r>
+      <w:r>
+        <w:rPr>
+          <w:rFonts w:ascii="Segoe UI" w:eastAsia="Times New Roman" w:hAnsi="Segoe UI" w:cs="Segoe UI"/>
+          <w:kern w:val="0"/>
+          <w:sz w:val="21"/>
+          <w:szCs w:val="21"/>
+          <w:lang w:eastAsia="en-IN"/>
+          <w14:ligatures w14:val="none"/>
+        </w:rPr>
+        <w:t>4</w:t>
+      </w:r>
+      <w:r>
+        <w:rPr>
+          <w:rFonts w:ascii="Segoe UI" w:eastAsia="Times New Roman" w:hAnsi="Segoe UI" w:cs="Segoe UI"/>
+          <w:kern w:val="0"/>
+          <w:sz w:val="21"/>
+          <w:szCs w:val="21"/>
+          <w:lang w:eastAsia="en-IN"/>
+          <w14:ligatures w14:val="none"/>
+        </w:rPr>
+        <w:t>-2025</w:t>
+      </w:r>
+      <w:r>
+        <w:rPr>
+          <w:rFonts w:ascii="Segoe UI" w:eastAsia="Times New Roman" w:hAnsi="Segoe UI" w:cs="Segoe UI"/>
+          <w:kern w:val="0"/>
+          <w:sz w:val="21"/>
+          <w:szCs w:val="21"/>
+          <w:lang w:eastAsia="en-IN"/>
+          <w14:ligatures w14:val="none"/>
+        </w:rPr>
+        <w:br/>
+      </w:r>
+      <w:r>
+        <w:rPr>
+          <w:rFonts w:ascii="Segoe UI" w:eastAsia="Times New Roman" w:hAnsi="Segoe UI" w:cs="Segoe UI"/>
+          <w:b/>
+          <w:bCs/>
+          <w:kern w:val="0"/>
+          <w:sz w:val="21"/>
+          <w:szCs w:val="21"/>
+          <w:lang w:eastAsia="en-IN"/>
+          <w14:ligatures w14:val="none"/>
+        </w:rPr>
+        <w:t>Task Submission Date:</w:t>
+      </w:r>
+      <w:r>
+        <w:rPr>
+          <w:rFonts w:ascii="Segoe UI" w:eastAsia="Times New Roman" w:hAnsi="Segoe UI" w:cs="Segoe UI"/>
+          <w:kern w:val="0"/>
+          <w:sz w:val="21"/>
+          <w:szCs w:val="21"/>
+          <w:lang w:eastAsia="en-IN"/>
+          <w14:ligatures w14:val="none"/>
+        </w:rPr>
+        <w:t> </w:t>
+      </w:r>
+      <w:r>
+        <w:rPr>
+          <w:rFonts w:ascii="Segoe UI" w:eastAsia="Times New Roman" w:hAnsi="Segoe UI" w:cs="Segoe UI"/>
+          <w:kern w:val="0"/>
+          <w:sz w:val="21"/>
+          <w:szCs w:val="21"/>
+          <w:lang w:eastAsia="en-IN"/>
+          <w14:ligatures w14:val="none"/>
+        </w:rPr>
+        <w:t>03</w:t>
+      </w:r>
+      <w:r>
+        <w:rPr>
+          <w:rFonts w:ascii="Segoe UI" w:eastAsia="Times New Roman" w:hAnsi="Segoe UI" w:cs="Segoe UI"/>
+          <w:kern w:val="0"/>
+          <w:sz w:val="21"/>
+          <w:szCs w:val="21"/>
+          <w:lang w:eastAsia="en-IN"/>
+          <w14:ligatures w14:val="none"/>
+        </w:rPr>
+        <w:t>-0</w:t>
+      </w:r>
+      <w:r>
+        <w:rPr>
+          <w:rFonts w:ascii="Segoe UI" w:eastAsia="Times New Roman" w:hAnsi="Segoe UI" w:cs="Segoe UI"/>
+          <w:kern w:val="0"/>
+          <w:sz w:val="21"/>
+          <w:szCs w:val="21"/>
+          <w:lang w:eastAsia="en-IN"/>
+          <w14:ligatures w14:val="none"/>
+        </w:rPr>
+        <w:t>4</w:t>
+      </w:r>
+      <w:r>
+        <w:rPr>
+          <w:rFonts w:ascii="Segoe UI" w:eastAsia="Times New Roman" w:hAnsi="Segoe UI" w:cs="Segoe UI"/>
+          <w:kern w:val="0"/>
+          <w:sz w:val="21"/>
+          <w:szCs w:val="21"/>
+          <w:lang w:eastAsia="en-IN"/>
+          <w14:ligatures w14:val="none"/>
+        </w:rPr>
+        <w:t>-2025</w:t>
+      </w:r>
+    </w:p>
+    <w:p>
+      <w:pPr>
+        <w:spacing w:before="100" w:beforeAutospacing="1" w:after="100" w:afterAutospacing="1" w:line="240" w:lineRule="auto"/>
+        <w:rPr>
+          <w:rFonts w:ascii="Segoe UI" w:eastAsia="Times New Roman" w:hAnsi="Segoe UI" w:cs="Segoe UI"/>
+          <w:kern w:val="0"/>
+          <w:sz w:val="21"/>
+          <w:szCs w:val="21"/>
+          <w:lang w:eastAsia="en-IN"/>
+          <w14:ligatures w14:val="none"/>
+        </w:rPr>
+      </w:pPr>
+      <w:r>
+        <w:rPr>
+          <w:rFonts w:ascii="Segoe UI" w:eastAsia="Times New Roman" w:hAnsi="Segoe UI" w:cs="Segoe UI"/>
+          <w:kern w:val="0"/>
+          <w:sz w:val="21"/>
+          <w:szCs w:val="21"/>
+          <w:lang w:eastAsia="en-IN"/>
+          <w14:ligatures w14:val="none"/>
+        </w:rPr>
+        <w:t xml:space="preserve">JS74. Use </w:t>
+      </w:r>
+      <w:proofErr w:type="spellStart"/>
+      <w:r>
+        <w:rPr>
+          <w:rFonts w:ascii="Segoe UI" w:eastAsia="Times New Roman" w:hAnsi="Segoe UI" w:cs="Segoe UI"/>
+          <w:kern w:val="0"/>
+          <w:sz w:val="21"/>
+          <w:szCs w:val="21"/>
+          <w:lang w:eastAsia="en-IN"/>
+          <w14:ligatures w14:val="none"/>
+        </w:rPr>
+        <w:t>Object.values</w:t>
+      </w:r>
+      <w:proofErr w:type="spellEnd"/>
+      <w:r>
+        <w:rPr>
+          <w:rFonts w:ascii="Segoe UI" w:eastAsia="Times New Roman" w:hAnsi="Segoe UI" w:cs="Segoe UI"/>
+          <w:kern w:val="0"/>
+          <w:sz w:val="21"/>
+          <w:szCs w:val="21"/>
+          <w:lang w:eastAsia="en-IN"/>
+          <w14:ligatures w14:val="none"/>
+        </w:rPr>
+        <w:t>() to get all book values.</w:t>
+      </w:r>
+    </w:p>
+    <w:p>
+      <w:pPr>
+        <w:spacing w:before="100" w:beforeAutospacing="1" w:after="100" w:afterAutospacing="1" w:line="240" w:lineRule="auto"/>
+        <w:rPr>
+          <w:rFonts w:ascii="Segoe UI" w:eastAsia="Times New Roman" w:hAnsi="Segoe UI" w:cs="Segoe UI"/>
+          <w:kern w:val="0"/>
+          <w:sz w:val="21"/>
+          <w:szCs w:val="21"/>
+          <w:lang w:eastAsia="en-IN"/>
+          <w14:ligatures w14:val="none"/>
+        </w:rPr>
+      </w:pPr>
+      <w:r>
+        <w:rPr>
+          <w:rFonts w:ascii="Segoe UI" w:eastAsia="Times New Roman" w:hAnsi="Segoe UI" w:cs="Segoe UI"/>
+          <w:b/>
+          <w:bCs/>
+          <w:kern w:val="0"/>
+          <w:sz w:val="21"/>
+          <w:szCs w:val="21"/>
+          <w:lang w:eastAsia="en-IN"/>
+          <w14:ligatures w14:val="none"/>
+        </w:rPr>
+        <w:lastRenderedPageBreak/>
+        <w:t>Task Given Date:</w:t>
+      </w:r>
+      <w:r>
+        <w:rPr>
+          <w:rFonts w:ascii="Segoe UI" w:eastAsia="Times New Roman" w:hAnsi="Segoe UI" w:cs="Segoe UI"/>
+          <w:kern w:val="0"/>
+          <w:sz w:val="21"/>
+          <w:szCs w:val="21"/>
+          <w:lang w:eastAsia="en-IN"/>
+          <w14:ligatures w14:val="none"/>
+        </w:rPr>
+        <w:t> </w:t>
+      </w:r>
+      <w:r>
+        <w:rPr>
+          <w:rFonts w:ascii="Segoe UI" w:eastAsia="Times New Roman" w:hAnsi="Segoe UI" w:cs="Segoe UI"/>
+          <w:kern w:val="0"/>
+          <w:sz w:val="21"/>
+          <w:szCs w:val="21"/>
+          <w:lang w:eastAsia="en-IN"/>
+          <w14:ligatures w14:val="none"/>
+        </w:rPr>
+        <w:t>02</w:t>
+      </w:r>
+      <w:r>
+        <w:rPr>
+          <w:rFonts w:ascii="Segoe UI" w:eastAsia="Times New Roman" w:hAnsi="Segoe UI" w:cs="Segoe UI"/>
+          <w:kern w:val="0"/>
+          <w:sz w:val="21"/>
+          <w:szCs w:val="21"/>
+          <w:lang w:eastAsia="en-IN"/>
+          <w14:ligatures w14:val="none"/>
+        </w:rPr>
+        <w:t>-0</w:t>
+      </w:r>
+      <w:r>
+        <w:rPr>
+          <w:rFonts w:ascii="Segoe UI" w:eastAsia="Times New Roman" w:hAnsi="Segoe UI" w:cs="Segoe UI"/>
+          <w:kern w:val="0"/>
+          <w:sz w:val="21"/>
+          <w:szCs w:val="21"/>
+          <w:lang w:eastAsia="en-IN"/>
+          <w14:ligatures w14:val="none"/>
+        </w:rPr>
+        <w:t>4</w:t>
+      </w:r>
+      <w:r>
+        <w:rPr>
+          <w:rFonts w:ascii="Segoe UI" w:eastAsia="Times New Roman" w:hAnsi="Segoe UI" w:cs="Segoe UI"/>
+          <w:kern w:val="0"/>
+          <w:sz w:val="21"/>
+          <w:szCs w:val="21"/>
+          <w:lang w:eastAsia="en-IN"/>
+          <w14:ligatures w14:val="none"/>
+        </w:rPr>
+        <w:t>-2025</w:t>
+      </w:r>
+      <w:r>
+        <w:rPr>
+          <w:rFonts w:ascii="Segoe UI" w:eastAsia="Times New Roman" w:hAnsi="Segoe UI" w:cs="Segoe UI"/>
+          <w:kern w:val="0"/>
+          <w:sz w:val="21"/>
+          <w:szCs w:val="21"/>
+          <w:lang w:eastAsia="en-IN"/>
+          <w14:ligatures w14:val="none"/>
+        </w:rPr>
+        <w:br/>
+      </w:r>
+      <w:r>
+        <w:rPr>
+          <w:rFonts w:ascii="Segoe UI" w:eastAsia="Times New Roman" w:hAnsi="Segoe UI" w:cs="Segoe UI"/>
+          <w:b/>
+          <w:bCs/>
+          <w:kern w:val="0"/>
+          <w:sz w:val="21"/>
+          <w:szCs w:val="21"/>
+          <w:lang w:eastAsia="en-IN"/>
+          <w14:ligatures w14:val="none"/>
+        </w:rPr>
+        <w:t>Task Submission Date:</w:t>
+      </w:r>
+      <w:r>
+        <w:rPr>
+          <w:rFonts w:ascii="Segoe UI" w:eastAsia="Times New Roman" w:hAnsi="Segoe UI" w:cs="Segoe UI"/>
+          <w:kern w:val="0"/>
+          <w:sz w:val="21"/>
+          <w:szCs w:val="21"/>
+          <w:lang w:eastAsia="en-IN"/>
+          <w14:ligatures w14:val="none"/>
+        </w:rPr>
+        <w:t> </w:t>
+      </w:r>
+      <w:r>
+        <w:rPr>
+          <w:rFonts w:ascii="Segoe UI" w:eastAsia="Times New Roman" w:hAnsi="Segoe UI" w:cs="Segoe UI"/>
+          <w:kern w:val="0"/>
+          <w:sz w:val="21"/>
+          <w:szCs w:val="21"/>
+          <w:lang w:eastAsia="en-IN"/>
+          <w14:ligatures w14:val="none"/>
+        </w:rPr>
+        <w:t>03</w:t>
+      </w:r>
+      <w:r>
+        <w:rPr>
+          <w:rFonts w:ascii="Segoe UI" w:eastAsia="Times New Roman" w:hAnsi="Segoe UI" w:cs="Segoe UI"/>
+          <w:kern w:val="0"/>
+          <w:sz w:val="21"/>
+          <w:szCs w:val="21"/>
+          <w:lang w:eastAsia="en-IN"/>
+          <w14:ligatures w14:val="none"/>
+        </w:rPr>
+        <w:t>-0</w:t>
+      </w:r>
+      <w:r>
+        <w:rPr>
+          <w:rFonts w:ascii="Segoe UI" w:eastAsia="Times New Roman" w:hAnsi="Segoe UI" w:cs="Segoe UI"/>
+          <w:kern w:val="0"/>
+          <w:sz w:val="21"/>
+          <w:szCs w:val="21"/>
+          <w:lang w:eastAsia="en-IN"/>
+          <w14:ligatures w14:val="none"/>
+        </w:rPr>
+        <w:t>4</w:t>
+      </w:r>
+      <w:r>
+        <w:rPr>
+          <w:rFonts w:ascii="Segoe UI" w:eastAsia="Times New Roman" w:hAnsi="Segoe UI" w:cs="Segoe UI"/>
+          <w:kern w:val="0"/>
+          <w:sz w:val="21"/>
+          <w:szCs w:val="21"/>
+          <w:lang w:eastAsia="en-IN"/>
+          <w14:ligatures w14:val="none"/>
+        </w:rPr>
+        <w:t>-2025</w:t>
+      </w:r>
+    </w:p>
+    <w:p>
+      <w:pPr>
+        <w:spacing w:before="100" w:beforeAutospacing="1" w:after="100" w:afterAutospacing="1" w:line="240" w:lineRule="auto"/>
+        <w:rPr>
+          <w:rFonts w:ascii="Segoe UI" w:eastAsia="Times New Roman" w:hAnsi="Segoe UI" w:cs="Segoe UI"/>
+          <w:kern w:val="0"/>
+          <w:sz w:val="21"/>
+          <w:szCs w:val="21"/>
+          <w:lang w:eastAsia="en-IN"/>
+          <w14:ligatures w14:val="none"/>
+        </w:rPr>
+      </w:pPr>
+      <w:r>
+        <w:rPr>
+          <w:rFonts w:ascii="Segoe UI" w:eastAsia="Times New Roman" w:hAnsi="Segoe UI" w:cs="Segoe UI"/>
+          <w:kern w:val="0"/>
+          <w:sz w:val="21"/>
+          <w:szCs w:val="21"/>
+          <w:lang w:eastAsia="en-IN"/>
+          <w14:ligatures w14:val="none"/>
+        </w:rPr>
+        <w:t xml:space="preserve"> JS75. Add a new property genre to the book object.</w:t>
+      </w:r>
+    </w:p>
+    <w:p>
+      <w:pPr>
+        <w:spacing w:before="100" w:beforeAutospacing="1" w:after="100" w:afterAutospacing="1" w:line="240" w:lineRule="auto"/>
+        <w:rPr>
+          <w:rFonts w:ascii="Segoe UI" w:eastAsia="Times New Roman" w:hAnsi="Segoe UI" w:cs="Segoe UI"/>
+          <w:kern w:val="0"/>
+          <w:sz w:val="21"/>
+          <w:szCs w:val="21"/>
+          <w:lang w:eastAsia="en-IN"/>
+          <w14:ligatures w14:val="none"/>
+        </w:rPr>
+      </w:pPr>
+      <w:r>
+        <w:rPr>
+          <w:rFonts w:ascii="Segoe UI" w:eastAsia="Times New Roman" w:hAnsi="Segoe UI" w:cs="Segoe UI"/>
+          <w:b/>
+          <w:bCs/>
+          <w:kern w:val="0"/>
+          <w:sz w:val="21"/>
+          <w:szCs w:val="21"/>
+          <w:lang w:eastAsia="en-IN"/>
+          <w14:ligatures w14:val="none"/>
+        </w:rPr>
+        <w:t>Task Given Date:</w:t>
+      </w:r>
+      <w:r>
+        <w:rPr>
+          <w:rFonts w:ascii="Segoe UI" w:eastAsia="Times New Roman" w:hAnsi="Segoe UI" w:cs="Segoe UI"/>
+          <w:kern w:val="0"/>
+          <w:sz w:val="21"/>
+          <w:szCs w:val="21"/>
+          <w:lang w:eastAsia="en-IN"/>
+          <w14:ligatures w14:val="none"/>
+        </w:rPr>
+        <w:t> </w:t>
+      </w:r>
+      <w:r>
+        <w:rPr>
+          <w:rFonts w:ascii="Segoe UI" w:eastAsia="Times New Roman" w:hAnsi="Segoe UI" w:cs="Segoe UI"/>
+          <w:kern w:val="0"/>
+          <w:sz w:val="21"/>
+          <w:szCs w:val="21"/>
+          <w:lang w:eastAsia="en-IN"/>
+          <w14:ligatures w14:val="none"/>
+        </w:rPr>
+        <w:t>02</w:t>
+      </w:r>
+      <w:r>
+        <w:rPr>
+          <w:rFonts w:ascii="Segoe UI" w:eastAsia="Times New Roman" w:hAnsi="Segoe UI" w:cs="Segoe UI"/>
+          <w:kern w:val="0"/>
+          <w:sz w:val="21"/>
+          <w:szCs w:val="21"/>
+          <w:lang w:eastAsia="en-IN"/>
+          <w14:ligatures w14:val="none"/>
+        </w:rPr>
+        <w:t>-0</w:t>
+      </w:r>
+      <w:r>
+        <w:rPr>
+          <w:rFonts w:ascii="Segoe UI" w:eastAsia="Times New Roman" w:hAnsi="Segoe UI" w:cs="Segoe UI"/>
+          <w:kern w:val="0"/>
+          <w:sz w:val="21"/>
+          <w:szCs w:val="21"/>
+          <w:lang w:eastAsia="en-IN"/>
+          <w14:ligatures w14:val="none"/>
+        </w:rPr>
+        <w:t>4</w:t>
+      </w:r>
+      <w:r>
+        <w:rPr>
+          <w:rFonts w:ascii="Segoe UI" w:eastAsia="Times New Roman" w:hAnsi="Segoe UI" w:cs="Segoe UI"/>
+          <w:kern w:val="0"/>
+          <w:sz w:val="21"/>
+          <w:szCs w:val="21"/>
+          <w:lang w:eastAsia="en-IN"/>
+          <w14:ligatures w14:val="none"/>
+        </w:rPr>
+        <w:t>-2025</w:t>
+      </w:r>
+      <w:r>
+        <w:rPr>
+          <w:rFonts w:ascii="Segoe UI" w:eastAsia="Times New Roman" w:hAnsi="Segoe UI" w:cs="Segoe UI"/>
+          <w:kern w:val="0"/>
+          <w:sz w:val="21"/>
+          <w:szCs w:val="21"/>
+          <w:lang w:eastAsia="en-IN"/>
+          <w14:ligatures w14:val="none"/>
+        </w:rPr>
+        <w:br/>
+      </w:r>
+      <w:r>
+        <w:rPr>
+          <w:rFonts w:ascii="Segoe UI" w:eastAsia="Times New Roman" w:hAnsi="Segoe UI" w:cs="Segoe UI"/>
+          <w:b/>
+          <w:bCs/>
+          <w:kern w:val="0"/>
+          <w:sz w:val="21"/>
+          <w:szCs w:val="21"/>
+          <w:lang w:eastAsia="en-IN"/>
+          <w14:ligatures w14:val="none"/>
+        </w:rPr>
+        <w:t>Task Submission Date:</w:t>
+      </w:r>
+      <w:r>
+        <w:rPr>
+          <w:rFonts w:ascii="Segoe UI" w:eastAsia="Times New Roman" w:hAnsi="Segoe UI" w:cs="Segoe UI"/>
+          <w:kern w:val="0"/>
+          <w:sz w:val="21"/>
+          <w:szCs w:val="21"/>
+          <w:lang w:eastAsia="en-IN"/>
+          <w14:ligatures w14:val="none"/>
+        </w:rPr>
+        <w:t> </w:t>
+      </w:r>
+      <w:r>
+        <w:rPr>
+          <w:rFonts w:ascii="Segoe UI" w:eastAsia="Times New Roman" w:hAnsi="Segoe UI" w:cs="Segoe UI"/>
+          <w:kern w:val="0"/>
+          <w:sz w:val="21"/>
+          <w:szCs w:val="21"/>
+          <w:lang w:eastAsia="en-IN"/>
+          <w14:ligatures w14:val="none"/>
+        </w:rPr>
+        <w:t>03</w:t>
+      </w:r>
+      <w:r>
+        <w:rPr>
+          <w:rFonts w:ascii="Segoe UI" w:eastAsia="Times New Roman" w:hAnsi="Segoe UI" w:cs="Segoe UI"/>
+          <w:kern w:val="0"/>
+          <w:sz w:val="21"/>
+          <w:szCs w:val="21"/>
+          <w:lang w:eastAsia="en-IN"/>
+          <w14:ligatures w14:val="none"/>
+        </w:rPr>
+        <w:t>-0</w:t>
+      </w:r>
+      <w:r>
+        <w:rPr>
+          <w:rFonts w:ascii="Segoe UI" w:eastAsia="Times New Roman" w:hAnsi="Segoe UI" w:cs="Segoe UI"/>
+          <w:kern w:val="0"/>
+          <w:sz w:val="21"/>
+          <w:szCs w:val="21"/>
+          <w:lang w:eastAsia="en-IN"/>
+          <w14:ligatures w14:val="none"/>
+        </w:rPr>
+        <w:t>4</w:t>
+      </w:r>
+      <w:r>
+        <w:rPr>
+          <w:rFonts w:ascii="Segoe UI" w:eastAsia="Times New Roman" w:hAnsi="Segoe UI" w:cs="Segoe UI"/>
+          <w:kern w:val="0"/>
+          <w:sz w:val="21"/>
+          <w:szCs w:val="21"/>
+          <w:lang w:eastAsia="en-IN"/>
+          <w14:ligatures w14:val="none"/>
+        </w:rPr>
+        <w:t>-2025</w:t>
+      </w:r>
+    </w:p>
+    <w:p>
+      <w:pPr>
+        <w:spacing w:before="100" w:beforeAutospacing="1" w:after="100" w:afterAutospacing="1" w:line="240" w:lineRule="auto"/>
+        <w:rPr>
+          <w:rFonts w:ascii="Segoe UI" w:eastAsia="Times New Roman" w:hAnsi="Segoe UI" w:cs="Segoe UI"/>
+          <w:kern w:val="0"/>
+          <w:sz w:val="21"/>
+          <w:szCs w:val="21"/>
+          <w:lang w:eastAsia="en-IN"/>
+          <w14:ligatures w14:val="none"/>
+        </w:rPr>
+      </w:pPr>
+      <w:r>
+        <w:rPr>
+          <w:rFonts w:ascii="Segoe UI" w:eastAsia="Times New Roman" w:hAnsi="Segoe UI" w:cs="Segoe UI"/>
+          <w:kern w:val="0"/>
+          <w:sz w:val="21"/>
+          <w:szCs w:val="21"/>
+          <w:lang w:eastAsia="en-IN"/>
+          <w14:ligatures w14:val="none"/>
+        </w:rPr>
+        <w:t xml:space="preserve">JS76. Use </w:t>
+      </w:r>
+      <w:proofErr w:type="gramStart"/>
+      <w:r>
+        <w:rPr>
+          <w:rFonts w:ascii="Segoe UI" w:eastAsia="Times New Roman" w:hAnsi="Segoe UI" w:cs="Segoe UI"/>
+          <w:kern w:val="0"/>
+          <w:sz w:val="21"/>
+          <w:szCs w:val="21"/>
+          <w:lang w:eastAsia="en-IN"/>
+          <w14:ligatures w14:val="none"/>
+        </w:rPr>
+        <w:t>delete</w:t>
+      </w:r>
+      <w:proofErr w:type="gramEnd"/>
+      <w:r>
+        <w:rPr>
+          <w:rFonts w:ascii="Segoe UI" w:eastAsia="Times New Roman" w:hAnsi="Segoe UI" w:cs="Segoe UI"/>
+          <w:kern w:val="0"/>
+          <w:sz w:val="21"/>
+          <w:szCs w:val="21"/>
+          <w:lang w:eastAsia="en-IN"/>
+          <w14:ligatures w14:val="none"/>
+        </w:rPr>
+        <w:t xml:space="preserve"> to remove price from the book.</w:t>
+      </w:r>
+    </w:p>
+    <w:p>
+      <w:pPr>
+        <w:spacing w:before="100" w:beforeAutospacing="1" w:after="100" w:afterAutospacing="1" w:line="240" w:lineRule="auto"/>
+        <w:rPr>
+          <w:rFonts w:ascii="Segoe UI" w:eastAsia="Times New Roman" w:hAnsi="Segoe UI" w:cs="Segoe UI"/>
+          <w:kern w:val="0"/>
+          <w:sz w:val="21"/>
+          <w:szCs w:val="21"/>
+          <w:lang w:eastAsia="en-IN"/>
+          <w14:ligatures w14:val="none"/>
+        </w:rPr>
+      </w:pPr>
+      <w:r>
+        <w:rPr>
+          <w:rFonts w:ascii="Segoe UI" w:eastAsia="Times New Roman" w:hAnsi="Segoe UI" w:cs="Segoe UI"/>
+          <w:b/>
+          <w:bCs/>
+          <w:kern w:val="0"/>
+          <w:sz w:val="21"/>
+          <w:szCs w:val="21"/>
+          <w:lang w:eastAsia="en-IN"/>
+          <w14:ligatures w14:val="none"/>
+        </w:rPr>
+        <w:t>Task Given Date:</w:t>
+      </w:r>
+      <w:r>
+        <w:rPr>
+          <w:rFonts w:ascii="Segoe UI" w:eastAsia="Times New Roman" w:hAnsi="Segoe UI" w:cs="Segoe UI"/>
+          <w:kern w:val="0"/>
+          <w:sz w:val="21"/>
+          <w:szCs w:val="21"/>
+          <w:lang w:eastAsia="en-IN"/>
+          <w14:ligatures w14:val="none"/>
+        </w:rPr>
+        <w:t> </w:t>
+      </w:r>
+      <w:r>
+        <w:rPr>
+          <w:rFonts w:ascii="Segoe UI" w:eastAsia="Times New Roman" w:hAnsi="Segoe UI" w:cs="Segoe UI"/>
+          <w:kern w:val="0"/>
+          <w:sz w:val="21"/>
+          <w:szCs w:val="21"/>
+          <w:lang w:eastAsia="en-IN"/>
+          <w14:ligatures w14:val="none"/>
+        </w:rPr>
+        <w:t>02</w:t>
+      </w:r>
+      <w:r>
+        <w:rPr>
+          <w:rFonts w:ascii="Segoe UI" w:eastAsia="Times New Roman" w:hAnsi="Segoe UI" w:cs="Segoe UI"/>
+          <w:kern w:val="0"/>
+          <w:sz w:val="21"/>
+          <w:szCs w:val="21"/>
+          <w:lang w:eastAsia="en-IN"/>
+          <w14:ligatures w14:val="none"/>
+        </w:rPr>
+        <w:t>-0</w:t>
+      </w:r>
+      <w:r>
+        <w:rPr>
+          <w:rFonts w:ascii="Segoe UI" w:eastAsia="Times New Roman" w:hAnsi="Segoe UI" w:cs="Segoe UI"/>
+          <w:kern w:val="0"/>
+          <w:sz w:val="21"/>
+          <w:szCs w:val="21"/>
+          <w:lang w:eastAsia="en-IN"/>
+          <w14:ligatures w14:val="none"/>
+        </w:rPr>
+        <w:t>4</w:t>
+      </w:r>
+      <w:r>
+        <w:rPr>
+          <w:rFonts w:ascii="Segoe UI" w:eastAsia="Times New Roman" w:hAnsi="Segoe UI" w:cs="Segoe UI"/>
+          <w:kern w:val="0"/>
+          <w:sz w:val="21"/>
+          <w:szCs w:val="21"/>
+          <w:lang w:eastAsia="en-IN"/>
+          <w14:ligatures w14:val="none"/>
+        </w:rPr>
+        <w:t>-2025</w:t>
+      </w:r>
+      <w:r>
+        <w:rPr>
+          <w:rFonts w:ascii="Segoe UI" w:eastAsia="Times New Roman" w:hAnsi="Segoe UI" w:cs="Segoe UI"/>
+          <w:kern w:val="0"/>
+          <w:sz w:val="21"/>
+          <w:szCs w:val="21"/>
+          <w:lang w:eastAsia="en-IN"/>
+          <w14:ligatures w14:val="none"/>
+        </w:rPr>
+        <w:br/>
+      </w:r>
+      <w:r>
+        <w:rPr>
+          <w:rFonts w:ascii="Segoe UI" w:eastAsia="Times New Roman" w:hAnsi="Segoe UI" w:cs="Segoe UI"/>
+          <w:b/>
+          <w:bCs/>
+          <w:kern w:val="0"/>
+          <w:sz w:val="21"/>
+          <w:szCs w:val="21"/>
+          <w:lang w:eastAsia="en-IN"/>
+          <w14:ligatures w14:val="none"/>
+        </w:rPr>
+        <w:t>Task Submission Date:</w:t>
+      </w:r>
+      <w:r>
+        <w:rPr>
+          <w:rFonts w:ascii="Segoe UI" w:eastAsia="Times New Roman" w:hAnsi="Segoe UI" w:cs="Segoe UI"/>
+          <w:kern w:val="0"/>
+          <w:sz w:val="21"/>
+          <w:szCs w:val="21"/>
+          <w:lang w:eastAsia="en-IN"/>
+          <w14:ligatures w14:val="none"/>
+        </w:rPr>
+        <w:t> </w:t>
+      </w:r>
+      <w:r>
+        <w:rPr>
+          <w:rFonts w:ascii="Segoe UI" w:eastAsia="Times New Roman" w:hAnsi="Segoe UI" w:cs="Segoe UI"/>
+          <w:kern w:val="0"/>
+          <w:sz w:val="21"/>
+          <w:szCs w:val="21"/>
+          <w:lang w:eastAsia="en-IN"/>
+          <w14:ligatures w14:val="none"/>
+        </w:rPr>
+        <w:t>03</w:t>
+      </w:r>
+      <w:r>
+        <w:rPr>
+          <w:rFonts w:ascii="Segoe UI" w:eastAsia="Times New Roman" w:hAnsi="Segoe UI" w:cs="Segoe UI"/>
+          <w:kern w:val="0"/>
+          <w:sz w:val="21"/>
+          <w:szCs w:val="21"/>
+          <w:lang w:eastAsia="en-IN"/>
+          <w14:ligatures w14:val="none"/>
+        </w:rPr>
+        <w:t>-0</w:t>
+      </w:r>
+      <w:r>
+        <w:rPr>
+          <w:rFonts w:ascii="Segoe UI" w:eastAsia="Times New Roman" w:hAnsi="Segoe UI" w:cs="Segoe UI"/>
+          <w:kern w:val="0"/>
+          <w:sz w:val="21"/>
+          <w:szCs w:val="21"/>
+          <w:lang w:eastAsia="en-IN"/>
+          <w14:ligatures w14:val="none"/>
+        </w:rPr>
+        <w:t>4</w:t>
+      </w:r>
+      <w:r>
+        <w:rPr>
+          <w:rFonts w:ascii="Segoe UI" w:eastAsia="Times New Roman" w:hAnsi="Segoe UI" w:cs="Segoe UI"/>
+          <w:kern w:val="0"/>
+          <w:sz w:val="21"/>
+          <w:szCs w:val="21"/>
+          <w:lang w:eastAsia="en-IN"/>
+          <w14:ligatures w14:val="none"/>
+        </w:rPr>
+        <w:t>-2025</w:t>
+      </w:r>
+    </w:p>
+    <w:p>
+      <w:pPr>
+        <w:spacing w:before="100" w:beforeAutospacing="1" w:after="100" w:afterAutospacing="1" w:line="240" w:lineRule="auto"/>
+        <w:rPr>
+          <w:rFonts w:ascii="Segoe UI" w:eastAsia="Times New Roman" w:hAnsi="Segoe UI" w:cs="Segoe UI"/>
+          <w:kern w:val="0"/>
+          <w:sz w:val="21"/>
+          <w:szCs w:val="21"/>
+          <w:lang w:eastAsia="en-IN"/>
+          <w14:ligatures w14:val="none"/>
+        </w:rPr>
+      </w:pPr>
+      <w:r>
+        <w:rPr>
+          <w:rFonts w:ascii="Segoe UI" w:eastAsia="Times New Roman" w:hAnsi="Segoe UI" w:cs="Segoe UI"/>
+          <w:kern w:val="0"/>
+          <w:sz w:val="21"/>
+          <w:szCs w:val="21"/>
+          <w:lang w:eastAsia="en-IN"/>
+          <w14:ligatures w14:val="none"/>
+        </w:rPr>
+        <w:t xml:space="preserve">JS77. Merge a publisher object into the book object. </w:t>
+      </w:r>
+    </w:p>
+    <w:p>
+      <w:pPr>
+        <w:spacing w:before="100" w:beforeAutospacing="1" w:after="100" w:afterAutospacing="1" w:line="240" w:lineRule="auto"/>
+        <w:rPr>
+          <w:rFonts w:ascii="Segoe UI" w:eastAsia="Times New Roman" w:hAnsi="Segoe UI" w:cs="Segoe UI"/>
+          <w:kern w:val="0"/>
+          <w:sz w:val="21"/>
+          <w:szCs w:val="21"/>
+          <w:lang w:eastAsia="en-IN"/>
+          <w14:ligatures w14:val="none"/>
+        </w:rPr>
+      </w:pPr>
+      <w:r>
+        <w:rPr>
+          <w:rFonts w:ascii="Segoe UI" w:eastAsia="Times New Roman" w:hAnsi="Segoe UI" w:cs="Segoe UI"/>
+          <w:b/>
+          <w:bCs/>
+          <w:kern w:val="0"/>
+          <w:sz w:val="21"/>
+          <w:szCs w:val="21"/>
+          <w:lang w:eastAsia="en-IN"/>
+          <w14:ligatures w14:val="none"/>
+        </w:rPr>
+        <w:t>Task Given Date:</w:t>
+      </w:r>
+      <w:r>
+        <w:rPr>
+          <w:rFonts w:ascii="Segoe UI" w:eastAsia="Times New Roman" w:hAnsi="Segoe UI" w:cs="Segoe UI"/>
+          <w:kern w:val="0"/>
+          <w:sz w:val="21"/>
+          <w:szCs w:val="21"/>
+          <w:lang w:eastAsia="en-IN"/>
+          <w14:ligatures w14:val="none"/>
+        </w:rPr>
+        <w:t> </w:t>
+      </w:r>
+      <w:r>
+        <w:rPr>
+          <w:rFonts w:ascii="Segoe UI" w:eastAsia="Times New Roman" w:hAnsi="Segoe UI" w:cs="Segoe UI"/>
+          <w:kern w:val="0"/>
+          <w:sz w:val="21"/>
+          <w:szCs w:val="21"/>
+          <w:lang w:eastAsia="en-IN"/>
+          <w14:ligatures w14:val="none"/>
+        </w:rPr>
+        <w:t>02</w:t>
+      </w:r>
+      <w:r>
+        <w:rPr>
+          <w:rFonts w:ascii="Segoe UI" w:eastAsia="Times New Roman" w:hAnsi="Segoe UI" w:cs="Segoe UI"/>
+          <w:kern w:val="0"/>
+          <w:sz w:val="21"/>
+          <w:szCs w:val="21"/>
+          <w:lang w:eastAsia="en-IN"/>
+          <w14:ligatures w14:val="none"/>
+        </w:rPr>
+        <w:t>-0</w:t>
+      </w:r>
+      <w:r>
+        <w:rPr>
+          <w:rFonts w:ascii="Segoe UI" w:eastAsia="Times New Roman" w:hAnsi="Segoe UI" w:cs="Segoe UI"/>
+          <w:kern w:val="0"/>
+          <w:sz w:val="21"/>
+          <w:szCs w:val="21"/>
+          <w:lang w:eastAsia="en-IN"/>
+          <w14:ligatures w14:val="none"/>
+        </w:rPr>
+        <w:t>4</w:t>
+      </w:r>
+      <w:r>
+        <w:rPr>
+          <w:rFonts w:ascii="Segoe UI" w:eastAsia="Times New Roman" w:hAnsi="Segoe UI" w:cs="Segoe UI"/>
+          <w:kern w:val="0"/>
+          <w:sz w:val="21"/>
+          <w:szCs w:val="21"/>
+          <w:lang w:eastAsia="en-IN"/>
+          <w14:ligatures w14:val="none"/>
+        </w:rPr>
+        <w:t>-2025</w:t>
+      </w:r>
+      <w:r>
+        <w:rPr>
+          <w:rFonts w:ascii="Segoe UI" w:eastAsia="Times New Roman" w:hAnsi="Segoe UI" w:cs="Segoe UI"/>
+          <w:kern w:val="0"/>
+          <w:sz w:val="21"/>
+          <w:szCs w:val="21"/>
+          <w:lang w:eastAsia="en-IN"/>
+          <w14:ligatures w14:val="none"/>
+        </w:rPr>
+        <w:br/>
+      </w:r>
+      <w:r>
+        <w:rPr>
+          <w:rFonts w:ascii="Segoe UI" w:eastAsia="Times New Roman" w:hAnsi="Segoe UI" w:cs="Segoe UI"/>
+          <w:b/>
+          <w:bCs/>
+          <w:kern w:val="0"/>
+          <w:sz w:val="21"/>
+          <w:szCs w:val="21"/>
+          <w:lang w:eastAsia="en-IN"/>
+          <w14:ligatures w14:val="none"/>
+        </w:rPr>
+        <w:t>Task Submission Date:</w:t>
+      </w:r>
+      <w:r>
+        <w:rPr>
+          <w:rFonts w:ascii="Segoe UI" w:eastAsia="Times New Roman" w:hAnsi="Segoe UI" w:cs="Segoe UI"/>
+          <w:kern w:val="0"/>
+          <w:sz w:val="21"/>
+          <w:szCs w:val="21"/>
+          <w:lang w:eastAsia="en-IN"/>
+          <w14:ligatures w14:val="none"/>
+        </w:rPr>
+        <w:t> </w:t>
+      </w:r>
+      <w:r>
+        <w:rPr>
+          <w:rFonts w:ascii="Segoe UI" w:eastAsia="Times New Roman" w:hAnsi="Segoe UI" w:cs="Segoe UI"/>
+          <w:kern w:val="0"/>
+          <w:sz w:val="21"/>
+          <w:szCs w:val="21"/>
+          <w:lang w:eastAsia="en-IN"/>
+          <w14:ligatures w14:val="none"/>
+        </w:rPr>
+        <w:t>03</w:t>
+      </w:r>
+      <w:r>
+        <w:rPr>
+          <w:rFonts w:ascii="Segoe UI" w:eastAsia="Times New Roman" w:hAnsi="Segoe UI" w:cs="Segoe UI"/>
+          <w:kern w:val="0"/>
+          <w:sz w:val="21"/>
+          <w:szCs w:val="21"/>
+          <w:lang w:eastAsia="en-IN"/>
+          <w14:ligatures w14:val="none"/>
+        </w:rPr>
+        <w:t>-0</w:t>
+      </w:r>
+      <w:r>
+        <w:rPr>
+          <w:rFonts w:ascii="Segoe UI" w:eastAsia="Times New Roman" w:hAnsi="Segoe UI" w:cs="Segoe UI"/>
+          <w:kern w:val="0"/>
+          <w:sz w:val="21"/>
+          <w:szCs w:val="21"/>
+          <w:lang w:eastAsia="en-IN"/>
+          <w14:ligatures w14:val="none"/>
+        </w:rPr>
+        <w:t>4</w:t>
+      </w:r>
+      <w:r>
+        <w:rPr>
+          <w:rFonts w:ascii="Segoe UI" w:eastAsia="Times New Roman" w:hAnsi="Segoe UI" w:cs="Segoe UI"/>
+          <w:kern w:val="0"/>
+          <w:sz w:val="21"/>
+          <w:szCs w:val="21"/>
+          <w:lang w:eastAsia="en-IN"/>
+          <w14:ligatures w14:val="none"/>
+        </w:rPr>
+        <w:t>-2025</w:t>
+      </w:r>
+    </w:p>
+    <w:p>
+      <w:pPr>
+        <w:spacing w:before="100" w:beforeAutospacing="1" w:after="100" w:afterAutospacing="1" w:line="240" w:lineRule="auto"/>
+        <w:rPr>
+          <w:rFonts w:ascii="Segoe UI" w:eastAsia="Times New Roman" w:hAnsi="Segoe UI" w:cs="Segoe UI"/>
+          <w:kern w:val="0"/>
+          <w:sz w:val="21"/>
+          <w:szCs w:val="21"/>
+          <w:lang w:eastAsia="en-IN"/>
+          <w14:ligatures w14:val="none"/>
+        </w:rPr>
+      </w:pPr>
+      <w:r>
+        <w:rPr>
+          <w:rFonts w:ascii="Segoe UI" w:eastAsia="Times New Roman" w:hAnsi="Segoe UI" w:cs="Segoe UI"/>
+          <w:kern w:val="0"/>
+          <w:sz w:val="21"/>
+          <w:szCs w:val="21"/>
+          <w:lang w:eastAsia="en-IN"/>
+          <w14:ligatures w14:val="none"/>
+        </w:rPr>
+        <w:t xml:space="preserve">JS78. Convert the book object into an array of key-value pairs using </w:t>
+      </w:r>
+      <w:proofErr w:type="spellStart"/>
+      <w:r>
+        <w:rPr>
+          <w:rFonts w:ascii="Segoe UI" w:eastAsia="Times New Roman" w:hAnsi="Segoe UI" w:cs="Segoe UI"/>
+          <w:kern w:val="0"/>
+          <w:sz w:val="21"/>
+          <w:szCs w:val="21"/>
+          <w:lang w:eastAsia="en-IN"/>
+          <w14:ligatures w14:val="none"/>
+        </w:rPr>
+        <w:t>Object.entries</w:t>
+      </w:r>
+      <w:proofErr w:type="spellEnd"/>
+      <w:r>
+        <w:rPr>
+          <w:rFonts w:ascii="Segoe UI" w:eastAsia="Times New Roman" w:hAnsi="Segoe UI" w:cs="Segoe UI"/>
+          <w:kern w:val="0"/>
+          <w:sz w:val="21"/>
+          <w:szCs w:val="21"/>
+          <w:lang w:eastAsia="en-IN"/>
+          <w14:ligatures w14:val="none"/>
+        </w:rPr>
+        <w:t xml:space="preserve">(). </w:t>
+      </w:r>
+    </w:p>
+    <w:p>
+      <w:pPr>
+        <w:spacing w:before="100" w:beforeAutospacing="1" w:after="100" w:afterAutospacing="1" w:line="240" w:lineRule="auto"/>
+        <w:rPr>
+          <w:rFonts w:ascii="Segoe UI" w:eastAsia="Times New Roman" w:hAnsi="Segoe UI" w:cs="Segoe UI"/>
+          <w:kern w:val="0"/>
+          <w:sz w:val="21"/>
+          <w:szCs w:val="21"/>
+          <w:lang w:eastAsia="en-IN"/>
+          <w14:ligatures w14:val="none"/>
+        </w:rPr>
+      </w:pPr>
+      <w:r>
+        <w:rPr>
+          <w:rFonts w:ascii="Segoe UI" w:eastAsia="Times New Roman" w:hAnsi="Segoe UI" w:cs="Segoe UI"/>
+          <w:b/>
+          <w:bCs/>
+          <w:kern w:val="0"/>
+          <w:sz w:val="21"/>
+          <w:szCs w:val="21"/>
+          <w:lang w:eastAsia="en-IN"/>
+          <w14:ligatures w14:val="none"/>
+        </w:rPr>
+        <w:t>Task Given Date:</w:t>
+      </w:r>
+      <w:r>
+        <w:rPr>
+          <w:rFonts w:ascii="Segoe UI" w:eastAsia="Times New Roman" w:hAnsi="Segoe UI" w:cs="Segoe UI"/>
+          <w:kern w:val="0"/>
+          <w:sz w:val="21"/>
+          <w:szCs w:val="21"/>
+          <w:lang w:eastAsia="en-IN"/>
+          <w14:ligatures w14:val="none"/>
+        </w:rPr>
+        <w:t> </w:t>
+      </w:r>
+      <w:r>
+        <w:rPr>
+          <w:rFonts w:ascii="Segoe UI" w:eastAsia="Times New Roman" w:hAnsi="Segoe UI" w:cs="Segoe UI"/>
+          <w:kern w:val="0"/>
+          <w:sz w:val="21"/>
+          <w:szCs w:val="21"/>
+          <w:lang w:eastAsia="en-IN"/>
+          <w14:ligatures w14:val="none"/>
+        </w:rPr>
+        <w:t>02</w:t>
+      </w:r>
+      <w:r>
+        <w:rPr>
+          <w:rFonts w:ascii="Segoe UI" w:eastAsia="Times New Roman" w:hAnsi="Segoe UI" w:cs="Segoe UI"/>
+          <w:kern w:val="0"/>
+          <w:sz w:val="21"/>
+          <w:szCs w:val="21"/>
+          <w:lang w:eastAsia="en-IN"/>
+          <w14:ligatures w14:val="none"/>
+        </w:rPr>
+        <w:t>-0</w:t>
+      </w:r>
+      <w:r>
+        <w:rPr>
+          <w:rFonts w:ascii="Segoe UI" w:eastAsia="Times New Roman" w:hAnsi="Segoe UI" w:cs="Segoe UI"/>
+          <w:kern w:val="0"/>
+          <w:sz w:val="21"/>
+          <w:szCs w:val="21"/>
+          <w:lang w:eastAsia="en-IN"/>
+          <w14:ligatures w14:val="none"/>
+        </w:rPr>
+        <w:t>4</w:t>
+      </w:r>
+      <w:r>
+        <w:rPr>
+          <w:rFonts w:ascii="Segoe UI" w:eastAsia="Times New Roman" w:hAnsi="Segoe UI" w:cs="Segoe UI"/>
+          <w:kern w:val="0"/>
+          <w:sz w:val="21"/>
+          <w:szCs w:val="21"/>
+          <w:lang w:eastAsia="en-IN"/>
+          <w14:ligatures w14:val="none"/>
+        </w:rPr>
+        <w:t>-2025</w:t>
+      </w:r>
+      <w:r>
+        <w:rPr>
+          <w:rFonts w:ascii="Segoe UI" w:eastAsia="Times New Roman" w:hAnsi="Segoe UI" w:cs="Segoe UI"/>
+          <w:kern w:val="0"/>
+          <w:sz w:val="21"/>
+          <w:szCs w:val="21"/>
+          <w:lang w:eastAsia="en-IN"/>
+          <w14:ligatures w14:val="none"/>
+        </w:rPr>
+        <w:br/>
+      </w:r>
+      <w:r>
+        <w:rPr>
+          <w:rFonts w:ascii="Segoe UI" w:eastAsia="Times New Roman" w:hAnsi="Segoe UI" w:cs="Segoe UI"/>
+          <w:b/>
+          <w:bCs/>
+          <w:kern w:val="0"/>
+          <w:sz w:val="21"/>
+          <w:szCs w:val="21"/>
+          <w:lang w:eastAsia="en-IN"/>
+          <w14:ligatures w14:val="none"/>
+        </w:rPr>
+        <w:t>Task Submission Date:</w:t>
+      </w:r>
+      <w:r>
+        <w:rPr>
+          <w:rFonts w:ascii="Segoe UI" w:eastAsia="Times New Roman" w:hAnsi="Segoe UI" w:cs="Segoe UI"/>
+          <w:kern w:val="0"/>
+          <w:sz w:val="21"/>
+          <w:szCs w:val="21"/>
+          <w:lang w:eastAsia="en-IN"/>
+          <w14:ligatures w14:val="none"/>
+        </w:rPr>
+        <w:t> </w:t>
+      </w:r>
+      <w:r>
+        <w:rPr>
+          <w:rFonts w:ascii="Segoe UI" w:eastAsia="Times New Roman" w:hAnsi="Segoe UI" w:cs="Segoe UI"/>
+          <w:kern w:val="0"/>
+          <w:sz w:val="21"/>
+          <w:szCs w:val="21"/>
+          <w:lang w:eastAsia="en-IN"/>
+          <w14:ligatures w14:val="none"/>
+        </w:rPr>
+        <w:t>03</w:t>
+      </w:r>
+      <w:r>
+        <w:rPr>
+          <w:rFonts w:ascii="Segoe UI" w:eastAsia="Times New Roman" w:hAnsi="Segoe UI" w:cs="Segoe UI"/>
+          <w:kern w:val="0"/>
+          <w:sz w:val="21"/>
+          <w:szCs w:val="21"/>
+          <w:lang w:eastAsia="en-IN"/>
+          <w14:ligatures w14:val="none"/>
+        </w:rPr>
+        <w:t>-0</w:t>
+      </w:r>
+      <w:r>
+        <w:rPr>
+          <w:rFonts w:ascii="Segoe UI" w:eastAsia="Times New Roman" w:hAnsi="Segoe UI" w:cs="Segoe UI"/>
+          <w:kern w:val="0"/>
+          <w:sz w:val="21"/>
+          <w:szCs w:val="21"/>
+          <w:lang w:eastAsia="en-IN"/>
+          <w14:ligatures w14:val="none"/>
+        </w:rPr>
+        <w:t>4</w:t>
+      </w:r>
+      <w:r>
+        <w:rPr>
+          <w:rFonts w:ascii="Segoe UI" w:eastAsia="Times New Roman" w:hAnsi="Segoe UI" w:cs="Segoe UI"/>
+          <w:kern w:val="0"/>
+          <w:sz w:val="21"/>
+          <w:szCs w:val="21"/>
+          <w:lang w:eastAsia="en-IN"/>
+          <w14:ligatures w14:val="none"/>
+        </w:rPr>
+        <w:t>-2025</w:t>
+      </w:r>
+    </w:p>
+    <w:p>
+      <w:pPr>
+        <w:spacing w:before="100" w:beforeAutospacing="1" w:after="100" w:afterAutospacing="1" w:line="240" w:lineRule="auto"/>
+        <w:rPr>
+          <w:rFonts w:ascii="Segoe UI" w:eastAsia="Times New Roman" w:hAnsi="Segoe UI" w:cs="Segoe UI"/>
+          <w:b/>
+          <w:bCs/>
+          <w:kern w:val="0"/>
+          <w:sz w:val="21"/>
+          <w:szCs w:val="21"/>
+          <w:lang w:eastAsia="en-IN"/>
+          <w14:ligatures w14:val="none"/>
+        </w:rPr>
+      </w:pPr>
+      <w:r>
+        <w:rPr>
+          <w:rFonts w:ascii="Segoe UI" w:eastAsia="Times New Roman" w:hAnsi="Segoe UI" w:cs="Segoe UI"/>
+          <w:b/>
+          <w:bCs/>
+          <w:kern w:val="0"/>
+          <w:sz w:val="21"/>
+          <w:szCs w:val="21"/>
+          <w:lang w:eastAsia="en-IN"/>
+          <w14:ligatures w14:val="none"/>
+        </w:rPr>
+        <w:t xml:space="preserve">index.html: </w:t>
+      </w:r>
+    </w:p>
+    <w:p>
+      <w:pPr>
+        <w:spacing w:before="100" w:beforeAutospacing="1" w:after="100" w:afterAutospacing="1" w:line="240" w:lineRule="auto"/>
+        <w:rPr>
+          <w:b/>
+          <w:bCs/>
+        </w:rPr>
       </w:pPr>
       <w:hyperlink r:id="rId5" w:history="1">
         <w:r>
           <w:rPr>
             <w:rStyle w:val="Hyperlink"/>
+            <w:b/>
+            <w:bCs/>
           </w:rPr>
-          <w:t>https://github.com/SasikalaThennarasu5/Webdevelopment/blob/main/Javascript/Day5/index.html</w:t>
+          <w:t>https://github.com/SasikalaThennarasu5/Webdevelopment/blob/main/Javascript/Day6/index.html</w:t>
         </w:r>
       </w:hyperlink>
     </w:p>
@@ -2361,7 +2851,7 @@
             <w:b/>
             <w:bCs/>
           </w:rPr>
-          <w:t>https://github.com/SasikalaThennarasu5/Webdevelopment/blob/main/Javascript/Day5/script.js</w:t>
+          <w:t>https://github.com/SasikalaThennarasu5/Webdevelopment/blob/main/Javascript/Day6/script.js</w:t>
         </w:r>
       </w:hyperlink>
     </w:p>
@@ -2369,37 +2859,27 @@
       <w:pPr>
         <w:spacing w:before="100" w:beforeAutospacing="1" w:after="100" w:afterAutospacing="1" w:line="240" w:lineRule="auto"/>
         <w:rPr>
-          <w:b/>
-          <w:bCs/>
-        </w:rPr>
-      </w:pPr>
-    </w:p>
-    <w:p>
-      <w:pPr>
-        <w:spacing w:before="100" w:beforeAutospacing="1" w:after="100" w:afterAutospacing="1" w:line="240" w:lineRule="auto"/>
-        <w:rPr>
-          <w:rFonts w:ascii="Segoe UI" w:eastAsia="Times New Roman" w:hAnsi="Segoe UI" w:cs="Segoe UI"/>
-          <w:b/>
-          <w:bCs/>
-          <w:kern w:val="0"/>
-          <w:sz w:val="21"/>
-          <w:szCs w:val="21"/>
-          <w:lang w:eastAsia="en-IN"/>
-          <w14:ligatures w14:val="none"/>
-        </w:rPr>
-      </w:pPr>
-      <w:r>
-        <w:rPr>
-          <w:rFonts w:ascii="Segoe UI" w:eastAsia="Times New Roman" w:hAnsi="Segoe UI" w:cs="Segoe UI"/>
-          <w:b/>
-          <w:bCs/>
-          <w:kern w:val="0"/>
-          <w:sz w:val="21"/>
-          <w:szCs w:val="21"/>
-          <w:lang w:eastAsia="en-IN"/>
-          <w14:ligatures w14:val="none"/>
-        </w:rPr>
-        <w:lastRenderedPageBreak/>
+          <w:rFonts w:ascii="Segoe UI" w:eastAsia="Times New Roman" w:hAnsi="Segoe UI" w:cs="Segoe UI"/>
+          <w:b/>
+          <w:bCs/>
+          <w:kern w:val="0"/>
+          <w:sz w:val="21"/>
+          <w:szCs w:val="21"/>
+          <w:lang w:eastAsia="en-IN"/>
+          <w14:ligatures w14:val="none"/>
+        </w:rPr>
+      </w:pPr>
+      <w:r>
+        <w:rPr>
+          <w:rFonts w:ascii="Segoe UI" w:eastAsia="Times New Roman" w:hAnsi="Segoe UI" w:cs="Segoe UI"/>
+          <w:b/>
+          <w:bCs/>
+          <w:kern w:val="0"/>
+          <w:sz w:val="21"/>
+          <w:szCs w:val="21"/>
+          <w:lang w:eastAsia="en-IN"/>
+          <w14:ligatures w14:val="none"/>
+        </w:rPr>
         <w:t>Output:</w:t>
       </w:r>
     </w:p>
@@ -2429,111 +2909,81 @@
             <w:lang w:eastAsia="en-IN"/>
             <w14:ligatures w14:val="none"/>
           </w:rPr>
-          <w:t>https://sasikalathennarasu</w:t>
-        </w:r>
-        <w:r>
-          <w:rPr>
-            <w:rStyle w:val="Hyperlink"/>
-            <w:rFonts w:ascii="Segoe UI" w:eastAsia="Times New Roman" w:hAnsi="Segoe UI" w:cs="Segoe UI"/>
-            <w:b/>
-            <w:bCs/>
-            <w:kern w:val="0"/>
-            <w:sz w:val="21"/>
-            <w:szCs w:val="21"/>
-            <w:lang w:eastAsia="en-IN"/>
-            <w14:ligatures w14:val="none"/>
-          </w:rPr>
-          <w:t>5</w:t>
-        </w:r>
-        <w:r>
-          <w:rPr>
-            <w:rStyle w:val="Hyperlink"/>
-            <w:rFonts w:ascii="Segoe UI" w:eastAsia="Times New Roman" w:hAnsi="Segoe UI" w:cs="Segoe UI"/>
-            <w:b/>
-            <w:bCs/>
-            <w:kern w:val="0"/>
-            <w:sz w:val="21"/>
-            <w:szCs w:val="21"/>
-            <w:lang w:eastAsia="en-IN"/>
-            <w14:ligatures w14:val="none"/>
-          </w:rPr>
-          <w:t>.g</w:t>
-        </w:r>
-        <w:r>
-          <w:rPr>
-            <w:rStyle w:val="Hyperlink"/>
-            <w:rFonts w:ascii="Segoe UI" w:eastAsia="Times New Roman" w:hAnsi="Segoe UI" w:cs="Segoe UI"/>
-            <w:b/>
-            <w:bCs/>
-            <w:kern w:val="0"/>
-            <w:sz w:val="21"/>
-            <w:szCs w:val="21"/>
-            <w:lang w:eastAsia="en-IN"/>
-            <w14:ligatures w14:val="none"/>
-          </w:rPr>
-          <w:t>i</w:t>
-        </w:r>
-        <w:r>
-          <w:rPr>
-            <w:rStyle w:val="Hyperlink"/>
-            <w:rFonts w:ascii="Segoe UI" w:eastAsia="Times New Roman" w:hAnsi="Segoe UI" w:cs="Segoe UI"/>
-            <w:b/>
-            <w:bCs/>
-            <w:kern w:val="0"/>
-            <w:sz w:val="21"/>
-            <w:szCs w:val="21"/>
-            <w:lang w:eastAsia="en-IN"/>
-            <w14:ligatures w14:val="none"/>
-          </w:rPr>
-          <w:t>thub.io/Webdevelopment/Javascript/Day5/index.html</w:t>
+          <w:t>https://sasikalathennarasu5.github.io/Webdevelopment/Javascript/Day6/index.html</w:t>
         </w:r>
       </w:hyperlink>
     </w:p>
-    <w:p/>
     <w:p>
-      <w:r>
-        <w:t xml:space="preserve">Mini Project 1. </w:t>
+      <w:pPr>
+        <w:spacing w:before="100" w:beforeAutospacing="1" w:after="100" w:afterAutospacing="1" w:line="240" w:lineRule="auto"/>
+        <w:rPr>
+          <w:rFonts w:ascii="Segoe UI" w:eastAsia="Times New Roman" w:hAnsi="Segoe UI" w:cs="Segoe UI"/>
+          <w:kern w:val="0"/>
+          <w:sz w:val="21"/>
+          <w:szCs w:val="21"/>
+          <w:lang w:eastAsia="en-IN"/>
+          <w14:ligatures w14:val="none"/>
+        </w:rPr>
+      </w:pPr>
+      <w:proofErr w:type="spellStart"/>
+      <w:r>
+        <w:rPr>
+          <w:rFonts w:ascii="Segoe UI" w:eastAsia="Times New Roman" w:hAnsi="Segoe UI" w:cs="Segoe UI"/>
+          <w:kern w:val="0"/>
+          <w:sz w:val="21"/>
+          <w:szCs w:val="21"/>
+          <w:lang w:eastAsia="en-IN"/>
+          <w14:ligatures w14:val="none"/>
+        </w:rPr>
+        <w:t>MiniProject</w:t>
+      </w:r>
+      <w:proofErr w:type="spellEnd"/>
+      <w:r>
+        <w:rPr>
+          <w:rFonts w:ascii="Segoe UI" w:eastAsia="Times New Roman" w:hAnsi="Segoe UI" w:cs="Segoe UI"/>
+          <w:kern w:val="0"/>
+          <w:sz w:val="21"/>
+          <w:szCs w:val="21"/>
+          <w:lang w:eastAsia="en-IN"/>
+          <w14:ligatures w14:val="none"/>
+        </w:rPr>
+        <w:t xml:space="preserve"> </w:t>
+      </w:r>
+      <w:r>
+        <w:rPr>
+          <w:rFonts w:ascii="Segoe UI" w:eastAsia="Times New Roman" w:hAnsi="Segoe UI" w:cs="Segoe UI"/>
+          <w:kern w:val="0"/>
+          <w:sz w:val="21"/>
+          <w:szCs w:val="21"/>
+          <w:lang w:eastAsia="en-IN"/>
+          <w14:ligatures w14:val="none"/>
+        </w:rPr>
+        <w:t>11</w:t>
+      </w:r>
+      <w:r>
+        <w:rPr>
+          <w:rFonts w:ascii="Segoe UI" w:eastAsia="Times New Roman" w:hAnsi="Segoe UI" w:cs="Segoe UI"/>
+          <w:kern w:val="0"/>
+          <w:sz w:val="21"/>
+          <w:szCs w:val="21"/>
+          <w:lang w:eastAsia="en-IN"/>
+          <w14:ligatures w14:val="none"/>
+        </w:rPr>
+        <w:t>.</w:t>
+      </w:r>
+      <w:r>
+        <w:rPr>
+          <w:rFonts w:ascii="Segoe UI" w:eastAsia="Times New Roman" w:hAnsi="Segoe UI" w:cs="Segoe UI"/>
+          <w:kern w:val="0"/>
+          <w:sz w:val="21"/>
+          <w:szCs w:val="21"/>
+          <w:lang w:eastAsia="en-IN"/>
+          <w14:ligatures w14:val="none"/>
+        </w:rPr>
+        <w:t xml:space="preserve"> Movie Booking System </w:t>
       </w:r>
     </w:p>
     <w:p>
-      <w:r>
-        <w:t xml:space="preserve">Student Grade Calculator </w:t>
-      </w:r>
-    </w:p>
-    <w:p>
-      <w:r>
-        <w:t xml:space="preserve">Calculates a student's grade based on their marks. Requirements: </w:t>
-      </w:r>
-    </w:p>
-    <w:p>
-      <w:r>
-        <w:t xml:space="preserve">1. User Input: The user enters marks for </w:t>
-      </w:r>
-      <w:proofErr w:type="spellStart"/>
-      <w:r>
-        <w:t>differentsubjects</w:t>
-      </w:r>
-      <w:proofErr w:type="spellEnd"/>
-      <w:r>
-        <w:t xml:space="preserve">. </w:t>
-      </w:r>
-    </w:p>
-    <w:p>
-      <w:r>
-        <w:t xml:space="preserve">2. Total &amp; Average Calculation: The function calculates the total and average marks. </w:t>
-      </w:r>
-    </w:p>
-    <w:p>
-      <w:r>
-        <w:t xml:space="preserve">3. Grade Assignment: o 90+ → A o 75-89 → B o 50-74️ → C o Below 50 → F </w:t>
-      </w:r>
-    </w:p>
-    <w:p>
-      <w:r>
-        <w:t xml:space="preserve">4. Display Result: Shows total marks, average, and grade. </w:t>
-      </w:r>
-    </w:p>
-    <w:p>
       <w:pPr>
         <w:spacing w:before="100" w:beforeAutospacing="1" w:after="100" w:afterAutospacing="1" w:line="240" w:lineRule="auto"/>
         <w:rPr>
@@ -2578,7 +3028,7 @@
           <w:lang w:eastAsia="en-IN"/>
           <w14:ligatures w14:val="none"/>
         </w:rPr>
-        <w:t>01</w:t>
+        <w:t>02</w:t>
       </w:r>
       <w:r>
         <w:rPr>
@@ -2657,7 +3107,7 @@
           <w:lang w:eastAsia="en-IN"/>
           <w14:ligatures w14:val="none"/>
         </w:rPr>
-        <w:t>02</w:t>
+        <w:t>03</w:t>
       </w:r>
       <w:r>
         <w:rPr>
@@ -2680,87 +3130,6 @@
           <w14:ligatures w14:val="none"/>
         </w:rPr>
         <w:t>4</w:t>
-      </w:r>
-      <w:r>
-        <w:rPr>
-          <w:rFonts w:ascii="Segoe UI" w:eastAsia="Times New Roman" w:hAnsi="Segoe UI" w:cs="Segoe UI"/>
-          <w:kern w:val="0"/>
-          <w:sz w:val="21"/>
-          <w:szCs w:val="21"/>
-          <w:lang w:eastAsia="en-IN"/>
-          <w14:ligatures w14:val="none"/>
-        </w:rPr>
-        <w:t>-2025</w:t>
-      </w:r>
-    </w:p>
-    <w:p>
-      <w:pPr>
-        <w:spacing w:before="100" w:beforeAutospacing="1" w:after="100" w:afterAutospacing="1" w:line="240" w:lineRule="auto"/>
-        <w:rPr>
-          <w:rFonts w:ascii="Segoe UI" w:eastAsia="Times New Roman" w:hAnsi="Segoe UI" w:cs="Segoe UI"/>
-          <w:kern w:val="0"/>
-          <w:sz w:val="21"/>
-          <w:szCs w:val="21"/>
-          <w:lang w:eastAsia="en-IN"/>
-          <w14:ligatures w14:val="none"/>
-        </w:rPr>
-      </w:pPr>
-      <w:r>
-        <w:rPr>
-          <w:rFonts w:ascii="Segoe UI" w:eastAsia="Times New Roman" w:hAnsi="Segoe UI" w:cs="Segoe UI"/>
-          <w:b/>
-          <w:bCs/>
-          <w:kern w:val="0"/>
-          <w:sz w:val="21"/>
-          <w:szCs w:val="21"/>
-          <w:lang w:eastAsia="en-IN"/>
-          <w14:ligatures w14:val="none"/>
-        </w:rPr>
-        <w:t>Task Submission Date:</w:t>
-      </w:r>
-      <w:r>
-        <w:rPr>
-          <w:rFonts w:ascii="Segoe UI" w:eastAsia="Times New Roman" w:hAnsi="Segoe UI" w:cs="Segoe UI"/>
-          <w:kern w:val="0"/>
-          <w:sz w:val="21"/>
-          <w:szCs w:val="21"/>
-          <w:lang w:eastAsia="en-IN"/>
-          <w14:ligatures w14:val="none"/>
-        </w:rPr>
-        <w:t> </w:t>
-      </w:r>
-      <w:r>
-        <w:rPr>
-          <w:rFonts w:ascii="Segoe UI" w:eastAsia="Times New Roman" w:hAnsi="Segoe UI" w:cs="Segoe UI"/>
-          <w:kern w:val="0"/>
-          <w:sz w:val="21"/>
-          <w:szCs w:val="21"/>
-          <w:lang w:eastAsia="en-IN"/>
-          <w14:ligatures w14:val="none"/>
-        </w:rPr>
-        <w:t>28</w:t>
-      </w:r>
-      <w:r>
-        <w:rPr>
-          <w:rFonts w:ascii="Segoe UI" w:eastAsia="Times New Roman" w:hAnsi="Segoe UI" w:cs="Segoe UI"/>
-          <w:kern w:val="0"/>
-          <w:sz w:val="21"/>
-          <w:szCs w:val="21"/>
-          <w:lang w:eastAsia="en-IN"/>
-          <w14:ligatures w14:val="none"/>
-        </w:rPr>
-        <w:t>-0</w:t>
-      </w:r>
-      <w:r>
-        <w:rPr>
-          <w:rFonts w:ascii="Segoe UI" w:eastAsia="Times New Roman" w:hAnsi="Segoe UI" w:cs="Segoe UI"/>
-          <w:kern w:val="0"/>
-          <w:sz w:val="21"/>
-          <w:szCs w:val="21"/>
-          <w:lang w:eastAsia="en-IN"/>
-          <w14:ligatures w14:val="none"/>
-        </w:rPr>
-        <w:t>3</w:t>
       </w:r>
       <w:r>
         <w:rPr>
@@ -2829,7 +3198,7 @@
             <w:lang w:eastAsia="en-IN"/>
             <w14:ligatures w14:val="none"/>
           </w:rPr>
-          <w:t>https://github.com/SasikalaThennarasu5/Webdevelopment/blob/main/Javascript/Day5/Miniproject9/index.html</w:t>
+          <w:t>https://github.com/SasikalaThennarasu5/Webdevelopment/blob/main/Javascript/Day6/Miniproject11/index.html</w:t>
         </w:r>
       </w:hyperlink>
     </w:p>
@@ -2901,7 +3270,7 @@
             <w:lang w:eastAsia="en-IN"/>
             <w14:ligatures w14:val="none"/>
           </w:rPr>
-          <w:t>https://github.com/SasikalaThennarasu5/Webdevelopment/blob/main/Javascript/Day5/Miniproject9/script.js</w:t>
+          <w:t>https://github.com/SasikalaThennarasu5/Webdevelopment/blob/main/Javascript/Day6/Miniproject11/script.js</w:t>
         </w:r>
       </w:hyperlink>
     </w:p>
@@ -2930,6 +3299,7 @@
           <w:lang w:eastAsia="en-IN"/>
           <w14:ligatures w14:val="none"/>
         </w:rPr>
+        <w:lastRenderedPageBreak/>
         <w:t>Output:</w:t>
       </w:r>
     </w:p>
@@ -2947,213 +3317,262 @@
             <w:lang w:eastAsia="en-IN"/>
             <w14:ligatures w14:val="none"/>
           </w:rPr>
-          <w:t>https://sasikalathennarasu5.github.io/Webdevelopment/Javascript/Day5/Miniproject9/index.html</w:t>
+          <w:t>https://sasikalathennarasu5.github.io/Webdevelopment/Javascript/Day6/Miniproject11/index.html</w:t>
         </w:r>
       </w:hyperlink>
     </w:p>
-    <w:p/>
     <w:p>
-      <w:r>
-        <w:t>2. Grocery Shopping List</w:t>
+      <w:pPr>
+        <w:spacing w:before="100" w:beforeAutospacing="1" w:after="100" w:afterAutospacing="1" w:line="240" w:lineRule="auto"/>
+        <w:rPr>
+          <w:rFonts w:ascii="Segoe UI" w:eastAsia="Times New Roman" w:hAnsi="Segoe UI" w:cs="Segoe UI"/>
+          <w:kern w:val="0"/>
+          <w:sz w:val="21"/>
+          <w:szCs w:val="21"/>
+          <w:lang w:eastAsia="en-IN"/>
+          <w14:ligatures w14:val="none"/>
+        </w:rPr>
+      </w:pPr>
+      <w:proofErr w:type="spellStart"/>
+      <w:r>
+        <w:rPr>
+          <w:rFonts w:ascii="Segoe UI" w:eastAsia="Times New Roman" w:hAnsi="Segoe UI" w:cs="Segoe UI"/>
+          <w:kern w:val="0"/>
+          <w:sz w:val="21"/>
+          <w:szCs w:val="21"/>
+          <w:lang w:eastAsia="en-IN"/>
+          <w14:ligatures w14:val="none"/>
+        </w:rPr>
+        <w:t>MiniProject</w:t>
+      </w:r>
+      <w:proofErr w:type="spellEnd"/>
+      <w:r>
+        <w:rPr>
+          <w:rFonts w:ascii="Segoe UI" w:eastAsia="Times New Roman" w:hAnsi="Segoe UI" w:cs="Segoe UI"/>
+          <w:kern w:val="0"/>
+          <w:sz w:val="21"/>
+          <w:szCs w:val="21"/>
+          <w:lang w:eastAsia="en-IN"/>
+          <w14:ligatures w14:val="none"/>
+        </w:rPr>
+        <w:t xml:space="preserve"> </w:t>
+      </w:r>
+      <w:r>
+        <w:rPr>
+          <w:rFonts w:ascii="Segoe UI" w:eastAsia="Times New Roman" w:hAnsi="Segoe UI" w:cs="Segoe UI"/>
+          <w:kern w:val="0"/>
+          <w:sz w:val="21"/>
+          <w:szCs w:val="21"/>
+          <w:lang w:eastAsia="en-IN"/>
+          <w14:ligatures w14:val="none"/>
+        </w:rPr>
+        <w:t>1</w:t>
+      </w:r>
+      <w:r>
+        <w:rPr>
+          <w:rFonts w:ascii="Segoe UI" w:eastAsia="Times New Roman" w:hAnsi="Segoe UI" w:cs="Segoe UI"/>
+          <w:kern w:val="0"/>
+          <w:sz w:val="21"/>
+          <w:szCs w:val="21"/>
+          <w:lang w:eastAsia="en-IN"/>
+          <w14:ligatures w14:val="none"/>
+        </w:rPr>
+        <w:t>2</w:t>
+      </w:r>
+      <w:r>
+        <w:rPr>
+          <w:rFonts w:ascii="Segoe UI" w:eastAsia="Times New Roman" w:hAnsi="Segoe UI" w:cs="Segoe UI"/>
+          <w:kern w:val="0"/>
+          <w:sz w:val="21"/>
+          <w:szCs w:val="21"/>
+          <w:lang w:eastAsia="en-IN"/>
+          <w14:ligatures w14:val="none"/>
+        </w:rPr>
+        <w:t>.</w:t>
+      </w:r>
+      <w:r>
+        <w:rPr>
+          <w:rFonts w:ascii="Segoe UI" w:eastAsia="Times New Roman" w:hAnsi="Segoe UI" w:cs="Segoe UI"/>
+          <w:kern w:val="0"/>
+          <w:sz w:val="21"/>
+          <w:szCs w:val="21"/>
+          <w:lang w:eastAsia="en-IN"/>
+          <w14:ligatures w14:val="none"/>
+        </w:rPr>
+        <w:t xml:space="preserve"> </w:t>
+      </w:r>
+      <w:r>
+        <w:rPr>
+          <w:rFonts w:ascii="Segoe UI" w:eastAsia="Times New Roman" w:hAnsi="Segoe UI" w:cs="Segoe UI"/>
+          <w:kern w:val="0"/>
+          <w:sz w:val="21"/>
+          <w:szCs w:val="21"/>
+          <w:lang w:eastAsia="en-IN"/>
+          <w14:ligatures w14:val="none"/>
+        </w:rPr>
+        <w:t xml:space="preserve">Product Inventory System </w:t>
       </w:r>
     </w:p>
     <w:p>
-      <w:r>
-        <w:t xml:space="preserve"> </w:t>
-      </w:r>
-      <w:r>
-        <w:rPr>
-          <w:rFonts w:ascii="Segoe UI Emoji" w:hAnsi="Segoe UI Emoji" w:cs="Segoe UI Emoji"/>
-        </w:rPr>
-        <w:t>✅</w:t>
-      </w:r>
-      <w:r>
-        <w:t xml:space="preserve"> Allows users to add, remove, and view grocery items dynamically. Requirements: </w:t>
+      <w:pPr>
+        <w:spacing w:before="100" w:beforeAutospacing="1" w:after="100" w:afterAutospacing="1" w:line="240" w:lineRule="auto"/>
+        <w:rPr>
+          <w:rFonts w:ascii="Segoe UI" w:eastAsia="Times New Roman" w:hAnsi="Segoe UI" w:cs="Segoe UI"/>
+          <w:kern w:val="0"/>
+          <w:sz w:val="21"/>
+          <w:szCs w:val="21"/>
+          <w:lang w:eastAsia="en-IN"/>
+          <w14:ligatures w14:val="none"/>
+        </w:rPr>
+      </w:pPr>
+      <w:r>
+        <w:rPr>
+          <w:rFonts w:ascii="Segoe UI" w:eastAsia="Times New Roman" w:hAnsi="Segoe UI" w:cs="Segoe UI"/>
+          <w:b/>
+          <w:bCs/>
+          <w:kern w:val="0"/>
+          <w:sz w:val="21"/>
+          <w:szCs w:val="21"/>
+          <w:lang w:eastAsia="en-IN"/>
+          <w14:ligatures w14:val="none"/>
+        </w:rPr>
+        <w:t>Task Given Date:</w:t>
+      </w:r>
+      <w:r>
+        <w:rPr>
+          <w:rFonts w:ascii="Segoe UI" w:eastAsia="Times New Roman" w:hAnsi="Segoe UI" w:cs="Segoe UI"/>
+          <w:kern w:val="0"/>
+          <w:sz w:val="21"/>
+          <w:szCs w:val="21"/>
+          <w:lang w:eastAsia="en-IN"/>
+          <w14:ligatures w14:val="none"/>
+        </w:rPr>
+        <w:t> </w:t>
+      </w:r>
+      <w:r>
+        <w:rPr>
+          <w:rFonts w:ascii="Segoe UI" w:eastAsia="Times New Roman" w:hAnsi="Segoe UI" w:cs="Segoe UI"/>
+          <w:kern w:val="0"/>
+          <w:sz w:val="21"/>
+          <w:szCs w:val="21"/>
+          <w:lang w:eastAsia="en-IN"/>
+          <w14:ligatures w14:val="none"/>
+        </w:rPr>
+        <w:t>02</w:t>
+      </w:r>
+      <w:r>
+        <w:rPr>
+          <w:rFonts w:ascii="Segoe UI" w:eastAsia="Times New Roman" w:hAnsi="Segoe UI" w:cs="Segoe UI"/>
+          <w:kern w:val="0"/>
+          <w:sz w:val="21"/>
+          <w:szCs w:val="21"/>
+          <w:lang w:eastAsia="en-IN"/>
+          <w14:ligatures w14:val="none"/>
+        </w:rPr>
+        <w:t>-0</w:t>
+      </w:r>
+      <w:r>
+        <w:rPr>
+          <w:rFonts w:ascii="Segoe UI" w:eastAsia="Times New Roman" w:hAnsi="Segoe UI" w:cs="Segoe UI"/>
+          <w:kern w:val="0"/>
+          <w:sz w:val="21"/>
+          <w:szCs w:val="21"/>
+          <w:lang w:eastAsia="en-IN"/>
+          <w14:ligatures w14:val="none"/>
+        </w:rPr>
+        <w:t>4</w:t>
+      </w:r>
+      <w:r>
+        <w:rPr>
+          <w:rFonts w:ascii="Segoe UI" w:eastAsia="Times New Roman" w:hAnsi="Segoe UI" w:cs="Segoe UI"/>
+          <w:kern w:val="0"/>
+          <w:sz w:val="21"/>
+          <w:szCs w:val="21"/>
+          <w:lang w:eastAsia="en-IN"/>
+          <w14:ligatures w14:val="none"/>
+        </w:rPr>
+        <w:t>-2025</w:t>
+      </w:r>
+      <w:r>
+        <w:rPr>
+          <w:rFonts w:ascii="Segoe UI" w:eastAsia="Times New Roman" w:hAnsi="Segoe UI" w:cs="Segoe UI"/>
+          <w:kern w:val="0"/>
+          <w:sz w:val="21"/>
+          <w:szCs w:val="21"/>
+          <w:lang w:eastAsia="en-IN"/>
+          <w14:ligatures w14:val="none"/>
+        </w:rPr>
+        <w:br/>
+      </w:r>
+      <w:r>
+        <w:rPr>
+          <w:rFonts w:ascii="Segoe UI" w:eastAsia="Times New Roman" w:hAnsi="Segoe UI" w:cs="Segoe UI"/>
+          <w:b/>
+          <w:bCs/>
+          <w:kern w:val="0"/>
+          <w:sz w:val="21"/>
+          <w:szCs w:val="21"/>
+          <w:lang w:eastAsia="en-IN"/>
+          <w14:ligatures w14:val="none"/>
+        </w:rPr>
+        <w:t>Task Submission Date:</w:t>
+      </w:r>
+      <w:r>
+        <w:rPr>
+          <w:rFonts w:ascii="Segoe UI" w:eastAsia="Times New Roman" w:hAnsi="Segoe UI" w:cs="Segoe UI"/>
+          <w:kern w:val="0"/>
+          <w:sz w:val="21"/>
+          <w:szCs w:val="21"/>
+          <w:lang w:eastAsia="en-IN"/>
+          <w14:ligatures w14:val="none"/>
+        </w:rPr>
+        <w:t> </w:t>
+      </w:r>
+      <w:r>
+        <w:rPr>
+          <w:rFonts w:ascii="Segoe UI" w:eastAsia="Times New Roman" w:hAnsi="Segoe UI" w:cs="Segoe UI"/>
+          <w:kern w:val="0"/>
+          <w:sz w:val="21"/>
+          <w:szCs w:val="21"/>
+          <w:lang w:eastAsia="en-IN"/>
+          <w14:ligatures w14:val="none"/>
+        </w:rPr>
+        <w:t>03</w:t>
+      </w:r>
+      <w:r>
+        <w:rPr>
+          <w:rFonts w:ascii="Segoe UI" w:eastAsia="Times New Roman" w:hAnsi="Segoe UI" w:cs="Segoe UI"/>
+          <w:kern w:val="0"/>
+          <w:sz w:val="21"/>
+          <w:szCs w:val="21"/>
+          <w:lang w:eastAsia="en-IN"/>
+          <w14:ligatures w14:val="none"/>
+        </w:rPr>
+        <w:t>-0</w:t>
+      </w:r>
+      <w:r>
+        <w:rPr>
+          <w:rFonts w:ascii="Segoe UI" w:eastAsia="Times New Roman" w:hAnsi="Segoe UI" w:cs="Segoe UI"/>
+          <w:kern w:val="0"/>
+          <w:sz w:val="21"/>
+          <w:szCs w:val="21"/>
+          <w:lang w:eastAsia="en-IN"/>
+          <w14:ligatures w14:val="none"/>
+        </w:rPr>
+        <w:t>4</w:t>
+      </w:r>
+      <w:r>
+        <w:rPr>
+          <w:rFonts w:ascii="Segoe UI" w:eastAsia="Times New Roman" w:hAnsi="Segoe UI" w:cs="Segoe UI"/>
+          <w:kern w:val="0"/>
+          <w:sz w:val="21"/>
+          <w:szCs w:val="21"/>
+          <w:lang w:eastAsia="en-IN"/>
+          <w14:ligatures w14:val="none"/>
+        </w:rPr>
+        <w:t>-2025</w:t>
       </w:r>
     </w:p>
-    <w:p>
-      <w:r>
-        <w:t xml:space="preserve">1. User Input: The user can add items to a grocery list. </w:t>
-      </w:r>
-    </w:p>
-    <w:p>
-      <w:r>
-        <w:t>2. List Storage: The system maintains an array to store items.</w:t>
-      </w:r>
-    </w:p>
-    <w:p>
-      <w:r>
-        <w:t xml:space="preserve"> 3. View Items: Users can view the current grocery list.</w:t>
-      </w:r>
-    </w:p>
-    <w:p>
-      <w:r>
-        <w:t xml:space="preserve"> 4. Remove Items: Users can remove an item by providing its name.</w:t>
-      </w:r>
-    </w:p>
-    <w:p>
-      <w:pPr>
-        <w:spacing w:before="100" w:beforeAutospacing="1" w:after="100" w:afterAutospacing="1" w:line="240" w:lineRule="auto"/>
-        <w:rPr>
-          <w:rFonts w:ascii="Segoe UI" w:eastAsia="Times New Roman" w:hAnsi="Segoe UI" w:cs="Segoe UI"/>
-          <w:kern w:val="0"/>
-          <w:sz w:val="21"/>
-          <w:szCs w:val="21"/>
-          <w:lang w:eastAsia="en-IN"/>
-          <w14:ligatures w14:val="none"/>
-        </w:rPr>
-      </w:pPr>
-      <w:bookmarkStart w:id="0" w:name="_Hlk191189857"/>
-      <w:r>
-        <w:rPr>
-          <w:rFonts w:ascii="Segoe UI" w:eastAsia="Times New Roman" w:hAnsi="Segoe UI" w:cs="Segoe UI"/>
-          <w:b/>
-          <w:bCs/>
-          <w:kern w:val="0"/>
-          <w:sz w:val="21"/>
-          <w:szCs w:val="21"/>
-          <w:lang w:eastAsia="en-IN"/>
-          <w14:ligatures w14:val="none"/>
-        </w:rPr>
-        <w:lastRenderedPageBreak/>
-        <w:t>Task Given Date:</w:t>
-      </w:r>
-      <w:r>
-        <w:rPr>
-          <w:rFonts w:ascii="Segoe UI" w:eastAsia="Times New Roman" w:hAnsi="Segoe UI" w:cs="Segoe UI"/>
-          <w:kern w:val="0"/>
-          <w:sz w:val="21"/>
-          <w:szCs w:val="21"/>
-          <w:lang w:eastAsia="en-IN"/>
-          <w14:ligatures w14:val="none"/>
-        </w:rPr>
-        <w:t> </w:t>
-      </w:r>
-      <w:r>
-        <w:rPr>
-          <w:rFonts w:ascii="Segoe UI" w:eastAsia="Times New Roman" w:hAnsi="Segoe UI" w:cs="Segoe UI"/>
-          <w:kern w:val="0"/>
-          <w:sz w:val="21"/>
-          <w:szCs w:val="21"/>
-          <w:lang w:eastAsia="en-IN"/>
-          <w14:ligatures w14:val="none"/>
-        </w:rPr>
-        <w:t>01</w:t>
-      </w:r>
-      <w:r>
-        <w:rPr>
-          <w:rFonts w:ascii="Segoe UI" w:eastAsia="Times New Roman" w:hAnsi="Segoe UI" w:cs="Segoe UI"/>
-          <w:kern w:val="0"/>
-          <w:sz w:val="21"/>
-          <w:szCs w:val="21"/>
-          <w:lang w:eastAsia="en-IN"/>
-          <w14:ligatures w14:val="none"/>
-        </w:rPr>
-        <w:t>-0</w:t>
-      </w:r>
-      <w:r>
-        <w:rPr>
-          <w:rFonts w:ascii="Segoe UI" w:eastAsia="Times New Roman" w:hAnsi="Segoe UI" w:cs="Segoe UI"/>
-          <w:kern w:val="0"/>
-          <w:sz w:val="21"/>
-          <w:szCs w:val="21"/>
-          <w:lang w:eastAsia="en-IN"/>
-          <w14:ligatures w14:val="none"/>
-        </w:rPr>
-        <w:t>4</w:t>
-      </w:r>
-      <w:r>
-        <w:rPr>
-          <w:rFonts w:ascii="Segoe UI" w:eastAsia="Times New Roman" w:hAnsi="Segoe UI" w:cs="Segoe UI"/>
-          <w:kern w:val="0"/>
-          <w:sz w:val="21"/>
-          <w:szCs w:val="21"/>
-          <w:lang w:eastAsia="en-IN"/>
-          <w14:ligatures w14:val="none"/>
-        </w:rPr>
-        <w:t>-2025</w:t>
-      </w:r>
-      <w:r>
-        <w:rPr>
-          <w:rFonts w:ascii="Segoe UI" w:eastAsia="Times New Roman" w:hAnsi="Segoe UI" w:cs="Segoe UI"/>
-          <w:kern w:val="0"/>
-          <w:sz w:val="21"/>
-          <w:szCs w:val="21"/>
-          <w:lang w:eastAsia="en-IN"/>
-          <w14:ligatures w14:val="none"/>
-        </w:rPr>
-        <w:br/>
-      </w:r>
-      <w:r>
-        <w:rPr>
-          <w:rFonts w:ascii="Segoe UI" w:eastAsia="Times New Roman" w:hAnsi="Segoe UI" w:cs="Segoe UI"/>
-          <w:b/>
-          <w:bCs/>
-          <w:kern w:val="0"/>
-          <w:sz w:val="21"/>
-          <w:szCs w:val="21"/>
-          <w:lang w:eastAsia="en-IN"/>
-          <w14:ligatures w14:val="none"/>
-        </w:rPr>
-        <w:t>Task Submission Date:</w:t>
-      </w:r>
-      <w:r>
-        <w:rPr>
-          <w:rFonts w:ascii="Segoe UI" w:eastAsia="Times New Roman" w:hAnsi="Segoe UI" w:cs="Segoe UI"/>
-          <w:kern w:val="0"/>
-          <w:sz w:val="21"/>
-          <w:szCs w:val="21"/>
-          <w:lang w:eastAsia="en-IN"/>
-          <w14:ligatures w14:val="none"/>
-        </w:rPr>
-        <w:t> </w:t>
-      </w:r>
-      <w:r>
-        <w:rPr>
-          <w:rFonts w:ascii="Segoe UI" w:eastAsia="Times New Roman" w:hAnsi="Segoe UI" w:cs="Segoe UI"/>
-          <w:kern w:val="0"/>
-          <w:sz w:val="21"/>
-          <w:szCs w:val="21"/>
-          <w:lang w:eastAsia="en-IN"/>
-          <w14:ligatures w14:val="none"/>
-        </w:rPr>
-        <w:t>02</w:t>
-      </w:r>
-      <w:r>
-        <w:rPr>
-          <w:rFonts w:ascii="Segoe UI" w:eastAsia="Times New Roman" w:hAnsi="Segoe UI" w:cs="Segoe UI"/>
-          <w:kern w:val="0"/>
-          <w:sz w:val="21"/>
-          <w:szCs w:val="21"/>
-          <w:lang w:eastAsia="en-IN"/>
-          <w14:ligatures w14:val="none"/>
-        </w:rPr>
-        <w:t>-0</w:t>
-      </w:r>
-      <w:r>
-        <w:rPr>
-          <w:rFonts w:ascii="Segoe UI" w:eastAsia="Times New Roman" w:hAnsi="Segoe UI" w:cs="Segoe UI"/>
-          <w:kern w:val="0"/>
-          <w:sz w:val="21"/>
-          <w:szCs w:val="21"/>
-          <w:lang w:eastAsia="en-IN"/>
-          <w14:ligatures w14:val="none"/>
-        </w:rPr>
-        <w:t>4</w:t>
-      </w:r>
-      <w:r>
-        <w:rPr>
-          <w:rFonts w:ascii="Segoe UI" w:eastAsia="Times New Roman" w:hAnsi="Segoe UI" w:cs="Segoe UI"/>
-          <w:kern w:val="0"/>
-          <w:sz w:val="21"/>
-          <w:szCs w:val="21"/>
-          <w:lang w:eastAsia="en-IN"/>
-          <w14:ligatures w14:val="none"/>
-        </w:rPr>
-        <w:t>-2025</w:t>
-      </w:r>
-    </w:p>
-    <w:bookmarkEnd w:id="0"/>
     <w:p>
       <w:pPr>
         <w:spacing w:before="100" w:beforeAutospacing="1" w:after="100" w:afterAutospacing="1" w:line="240" w:lineRule="auto"/>
@@ -3209,7 +3628,7 @@
             <w:lang w:eastAsia="en-IN"/>
             <w14:ligatures w14:val="none"/>
           </w:rPr>
-          <w:t>https://github.com/SasikalaThennarasu5/Webdevelopment/blob/main/Javascript/Day5/Miniproject10/index.html</w:t>
+          <w:t>https://github.com/SasikalaThennarasu5/Webdevelopment/blob/main/Javascript/Day6/Miniproject12/index.html</w:t>
         </w:r>
       </w:hyperlink>
     </w:p>
@@ -3281,7 +3700,7 @@
             <w:lang w:eastAsia="en-IN"/>
             <w14:ligatures w14:val="none"/>
           </w:rPr>
-          <w:t>https://github.com/SasikalaThennarasu5/Webdevelopment/blob/main/Javascript/Day5/Miniproject10/script.js</w:t>
+          <w:t>https://github.com/SasikalaThennarasu5/Webdevelopment/blob/main/Javascript/Day6/Miniproject12/script.js</w:t>
         </w:r>
       </w:hyperlink>
     </w:p>
@@ -3327,38 +3746,108 @@
             <w:lang w:eastAsia="en-IN"/>
             <w14:ligatures w14:val="none"/>
           </w:rPr>
-          <w:t>https://sasikalathennarasu5.github.io/</w:t>
-        </w:r>
-        <w:r>
-          <w:rPr>
-            <w:rStyle w:val="Hyperlink"/>
-            <w:rFonts w:ascii="Segoe UI" w:eastAsia="Times New Roman" w:hAnsi="Segoe UI" w:cs="Segoe UI"/>
-            <w:b/>
-            <w:bCs/>
-            <w:kern w:val="0"/>
-            <w:sz w:val="21"/>
-            <w:szCs w:val="21"/>
-            <w:lang w:eastAsia="en-IN"/>
-            <w14:ligatures w14:val="none"/>
-          </w:rPr>
-          <w:t>W</w:t>
-        </w:r>
-        <w:r>
-          <w:rPr>
-            <w:rStyle w:val="Hyperlink"/>
-            <w:rFonts w:ascii="Segoe UI" w:eastAsia="Times New Roman" w:hAnsi="Segoe UI" w:cs="Segoe UI"/>
-            <w:b/>
-            <w:bCs/>
-            <w:kern w:val="0"/>
-            <w:sz w:val="21"/>
-            <w:szCs w:val="21"/>
-            <w:lang w:eastAsia="en-IN"/>
-            <w14:ligatures w14:val="none"/>
-          </w:rPr>
-          <w:t>ebdevelopment/Javascript/Day5/Miniproject10/index.html</w:t>
+          <w:t>https://sasikalathennarasu5.github.io/Webdevelopment/Javascript/Day6/Miniproject12/index.html</w:t>
         </w:r>
       </w:hyperlink>
     </w:p>
+    <w:p>
+      <w:pPr>
+        <w:spacing w:before="100" w:beforeAutospacing="1" w:after="100" w:afterAutospacing="1" w:line="240" w:lineRule="auto"/>
+        <w:rPr>
+          <w:rFonts w:ascii="Segoe UI" w:eastAsia="Times New Roman" w:hAnsi="Segoe UI" w:cs="Segoe UI"/>
+          <w:kern w:val="0"/>
+          <w:sz w:val="21"/>
+          <w:szCs w:val="21"/>
+          <w:lang w:eastAsia="en-IN"/>
+          <w14:ligatures w14:val="none"/>
+        </w:rPr>
+      </w:pPr>
+      <w:bookmarkStart w:id="0" w:name="_Hlk191189985"/>
+      <w:r>
+        <w:rPr>
+          <w:rFonts w:ascii="Segoe UI" w:eastAsia="Times New Roman" w:hAnsi="Segoe UI" w:cs="Segoe UI"/>
+          <w:kern w:val="0"/>
+          <w:sz w:val="21"/>
+          <w:szCs w:val="21"/>
+          <w:lang w:eastAsia="en-IN"/>
+          <w14:ligatures w14:val="none"/>
+        </w:rPr>
+        <w:t>I am writing to inform you that I have successfully completed the assigned task. Please find the attached files for your review.</w:t>
+      </w:r>
+    </w:p>
+    <w:p>
+      <w:pPr>
+        <w:spacing w:before="100" w:beforeAutospacing="1" w:after="100" w:afterAutospacing="1" w:line="240" w:lineRule="auto"/>
+        <w:rPr>
+          <w:rFonts w:ascii="Segoe UI" w:eastAsia="Times New Roman" w:hAnsi="Segoe UI" w:cs="Segoe UI"/>
+          <w:kern w:val="0"/>
+          <w:sz w:val="21"/>
+          <w:szCs w:val="21"/>
+          <w:lang w:eastAsia="en-IN"/>
+          <w14:ligatures w14:val="none"/>
+        </w:rPr>
+      </w:pPr>
+      <w:r>
+        <w:rPr>
+          <w:rFonts w:ascii="Segoe UI" w:eastAsia="Times New Roman" w:hAnsi="Segoe UI" w:cs="Segoe UI"/>
+          <w:b/>
+          <w:bCs/>
+          <w:kern w:val="0"/>
+          <w:sz w:val="21"/>
+          <w:szCs w:val="21"/>
+          <w:lang w:eastAsia="en-IN"/>
+          <w14:ligatures w14:val="none"/>
+        </w:rPr>
+        <w:t>Best Regards,</w:t>
+      </w:r>
+      <w:r>
+        <w:rPr>
+          <w:rFonts w:ascii="Segoe UI" w:eastAsia="Times New Roman" w:hAnsi="Segoe UI" w:cs="Segoe UI"/>
+          <w:kern w:val="0"/>
+          <w:sz w:val="21"/>
+          <w:szCs w:val="21"/>
+          <w:lang w:eastAsia="en-IN"/>
+          <w14:ligatures w14:val="none"/>
+        </w:rPr>
+        <w:br/>
+      </w:r>
+      <w:r>
+        <w:rPr>
+          <w:rFonts w:ascii="Segoe UI" w:eastAsia="Times New Roman" w:hAnsi="Segoe UI" w:cs="Segoe UI"/>
+          <w:kern w:val="0"/>
+          <w:sz w:val="21"/>
+          <w:szCs w:val="21"/>
+          <w:lang w:eastAsia="en-IN"/>
+          <w14:ligatures w14:val="none"/>
+        </w:rPr>
+        <w:t>T. Sasikala</w:t>
+      </w:r>
+      <w:r>
+        <w:rPr>
+          <w:rFonts w:ascii="Segoe UI" w:eastAsia="Times New Roman" w:hAnsi="Segoe UI" w:cs="Segoe UI"/>
+          <w:kern w:val="0"/>
+          <w:sz w:val="21"/>
+          <w:szCs w:val="21"/>
+          <w:lang w:eastAsia="en-IN"/>
+          <w14:ligatures w14:val="none"/>
+        </w:rPr>
+        <w:br/>
+        <w:t>Python Full Stack Trainee</w:t>
+      </w:r>
+      <w:r>
+        <w:rPr>
+          <w:rFonts w:ascii="Segoe UI" w:eastAsia="Times New Roman" w:hAnsi="Segoe UI" w:cs="Segoe UI"/>
+          <w:kern w:val="0"/>
+          <w:sz w:val="21"/>
+          <w:szCs w:val="21"/>
+          <w:lang w:eastAsia="en-IN"/>
+          <w14:ligatures w14:val="none"/>
+        </w:rPr>
+        <w:br/>
+        <w:t>Vetri Technology Solutions</w:t>
+      </w:r>
+    </w:p>
+    <w:bookmarkEnd w:id="0"/>
     <w:p/>
     <w:sectPr>
       <w:pgSz w:w="11906" w:h="16838"/>
@@ -4163,7 +4652,6 @@
   <w:style w:type="character" w:default="1" w:styleId="DefaultParagraphFont">
     <w:name w:val="Default Paragraph Font"/>
     <w:uiPriority w:val="1"/>
-    <w:semiHidden/>
     <w:unhideWhenUsed/>
   </w:style>
   <w:style w:type="table" w:default="1" w:styleId="TableNormal">

</xml_diff>